<commit_message>
Remove fill description, duration, and volume from all NFU UI elements
- Edit submission proposal and review steps
- Public search
- ALCS applicant info
- PDF's
</commit_message>
<xml_diff>
--- a/services/templates/pdf/submissions/nfu-submission-template.docx
+++ b/services/templates/pdf/submissions/nfu-submission-template.docx
@@ -5,7 +5,7 @@
     <w:p>
       <w:pPr>
         <w:rPr>
-          <w:rFonts w:ascii="BC Sans" w:hAnsi="BC Sans" w:hint="eastAsia"/>
+          <w:rFonts w:ascii="BC Sans" w:hAnsi="BC Sans"/>
         </w:rPr>
       </w:pPr>
       <w:r>
@@ -63,49 +63,49 @@
     <w:p>
       <w:pPr>
         <w:rPr>
-          <w:rFonts w:ascii="BC Sans" w:hAnsi="BC Sans" w:hint="eastAsia"/>
+          <w:rFonts w:ascii="BC Sans" w:hAnsi="BC Sans"/>
         </w:rPr>
       </w:pPr>
     </w:p>
     <w:p>
       <w:pPr>
         <w:rPr>
-          <w:rFonts w:ascii="BC Sans" w:hAnsi="BC Sans" w:hint="eastAsia"/>
+          <w:rFonts w:ascii="BC Sans" w:hAnsi="BC Sans"/>
         </w:rPr>
       </w:pPr>
     </w:p>
     <w:p>
       <w:pPr>
         <w:rPr>
-          <w:rFonts w:ascii="BC Sans" w:hAnsi="BC Sans" w:hint="eastAsia"/>
+          <w:rFonts w:ascii="BC Sans" w:hAnsi="BC Sans"/>
         </w:rPr>
       </w:pPr>
     </w:p>
     <w:p>
       <w:pPr>
         <w:rPr>
-          <w:rFonts w:ascii="BC Sans" w:hAnsi="BC Sans" w:hint="eastAsia"/>
+          <w:rFonts w:ascii="BC Sans" w:hAnsi="BC Sans"/>
         </w:rPr>
       </w:pPr>
     </w:p>
     <w:p>
       <w:pPr>
         <w:rPr>
-          <w:rFonts w:ascii="BC Sans" w:hAnsi="BC Sans" w:hint="eastAsia"/>
+          <w:rFonts w:ascii="BC Sans" w:hAnsi="BC Sans"/>
         </w:rPr>
       </w:pPr>
     </w:p>
     <w:p>
       <w:pPr>
         <w:rPr>
-          <w:rFonts w:ascii="BC Sans" w:hAnsi="BC Sans" w:hint="eastAsia"/>
+          <w:rFonts w:ascii="BC Sans" w:hAnsi="BC Sans"/>
         </w:rPr>
       </w:pPr>
     </w:p>
     <w:p>
       <w:pPr>
         <w:rPr>
-          <w:rFonts w:ascii="BC Sans" w:hAnsi="BC Sans" w:hint="eastAsia"/>
+          <w:rFonts w:ascii="BC Sans" w:hAnsi="BC Sans"/>
           <w:u w:val="double"/>
         </w:rPr>
       </w:pPr>
@@ -114,7 +114,7 @@
       <w:pPr>
         <w:pStyle w:val="Heading1"/>
         <w:rPr>
-          <w:rFonts w:ascii="BC Sans" w:hAnsi="BC Sans" w:hint="eastAsia"/>
+          <w:rFonts w:ascii="BC Sans" w:hAnsi="BC Sans"/>
           <w:sz w:val="32"/>
           <w:szCs w:val="32"/>
         </w:rPr>
@@ -155,7 +155,7 @@
               <w:widowControl w:val="0"/>
               <w:spacing w:after="0"/>
               <w:rPr>
-                <w:rFonts w:ascii="BC Sans" w:hAnsi="BC Sans" w:hint="eastAsia"/>
+                <w:rFonts w:ascii="BC Sans" w:hAnsi="BC Sans"/>
                 <w:sz w:val="20"/>
                 <w:szCs w:val="20"/>
               </w:rPr>
@@ -182,7 +182,7 @@
               <w:widowControl w:val="0"/>
               <w:spacing w:after="0"/>
               <w:rPr>
-                <w:rFonts w:ascii="BC Sans" w:hAnsi="BC Sans" w:hint="eastAsia"/>
+                <w:rFonts w:ascii="BC Sans" w:hAnsi="BC Sans"/>
                 <w:sz w:val="20"/>
                 <w:szCs w:val="20"/>
               </w:rPr>
@@ -209,7 +209,7 @@
               <w:widowControl w:val="0"/>
               <w:spacing w:after="0"/>
               <w:rPr>
-                <w:rFonts w:ascii="BC Sans" w:hAnsi="BC Sans" w:hint="eastAsia"/>
+                <w:rFonts w:ascii="BC Sans" w:hAnsi="BC Sans"/>
                 <w:sz w:val="20"/>
                 <w:szCs w:val="20"/>
               </w:rPr>
@@ -236,7 +236,7 @@
               <w:widowControl w:val="0"/>
               <w:spacing w:after="0"/>
               <w:rPr>
-                <w:rFonts w:ascii="BC Sans" w:hAnsi="BC Sans" w:hint="eastAsia"/>
+                <w:rFonts w:ascii="BC Sans" w:hAnsi="BC Sans"/>
                 <w:sz w:val="20"/>
                 <w:szCs w:val="20"/>
               </w:rPr>
@@ -263,7 +263,7 @@
               <w:widowControl w:val="0"/>
               <w:spacing w:after="0"/>
               <w:rPr>
-                <w:rFonts w:ascii="BC Sans" w:hAnsi="BC Sans" w:hint="eastAsia"/>
+                <w:rFonts w:ascii="BC Sans" w:hAnsi="BC Sans"/>
                 <w:sz w:val="20"/>
                 <w:szCs w:val="20"/>
               </w:rPr>
@@ -290,7 +290,7 @@
               <w:widowControl w:val="0"/>
               <w:spacing w:after="0"/>
               <w:rPr>
-                <w:rFonts w:ascii="BC Sans" w:hAnsi="BC Sans" w:hint="eastAsia"/>
+                <w:rFonts w:ascii="BC Sans" w:hAnsi="BC Sans"/>
                 <w:sz w:val="20"/>
                 <w:szCs w:val="20"/>
               </w:rPr>
@@ -317,30 +317,20 @@
               <w:widowControl w:val="0"/>
               <w:spacing w:after="0"/>
               <w:rPr>
-                <w:rFonts w:ascii="BC Sans" w:hAnsi="BC Sans" w:hint="eastAsia"/>
-                <w:sz w:val="20"/>
-                <w:szCs w:val="20"/>
-              </w:rPr>
-            </w:pPr>
-            <w:r>
-              <w:rPr>
-                <w:rFonts w:ascii="BC Sans" w:hAnsi="BC Sans"/>
-                <w:b/>
-                <w:bCs/>
-                <w:sz w:val="20"/>
-                <w:szCs w:val="20"/>
-              </w:rPr>
-              <w:t>Name</w:t>
-            </w:r>
-            <w:r>
-              <w:rPr>
-                <w:rFonts w:ascii="BC Sans" w:hAnsi="BC Sans"/>
-                <w:b/>
-                <w:bCs/>
-                <w:sz w:val="20"/>
-                <w:szCs w:val="20"/>
-              </w:rPr>
-              <w:t>:</w:t>
+                <w:rFonts w:ascii="BC Sans" w:hAnsi="BC Sans"/>
+                <w:sz w:val="20"/>
+                <w:szCs w:val="20"/>
+              </w:rPr>
+            </w:pPr>
+            <w:r>
+              <w:rPr>
+                <w:rFonts w:ascii="BC Sans" w:hAnsi="BC Sans"/>
+                <w:b/>
+                <w:bCs/>
+                <w:sz w:val="20"/>
+                <w:szCs w:val="20"/>
+              </w:rPr>
+              <w:t>Name:</w:t>
             </w:r>
           </w:p>
         </w:tc>
@@ -354,7 +344,7 @@
               <w:widowControl w:val="0"/>
               <w:spacing w:after="0"/>
               <w:rPr>
-                <w:rFonts w:ascii="BC Sans" w:hAnsi="BC Sans" w:hint="eastAsia"/>
+                <w:rFonts w:ascii="BC Sans" w:hAnsi="BC Sans"/>
                 <w:sz w:val="20"/>
                 <w:szCs w:val="20"/>
               </w:rPr>
@@ -381,7 +371,7 @@
               <w:widowControl w:val="0"/>
               <w:spacing w:after="0"/>
               <w:rPr>
-                <w:rFonts w:ascii="BC Sans" w:hAnsi="BC Sans" w:hint="eastAsia"/>
+                <w:rFonts w:ascii="BC Sans" w:hAnsi="BC Sans"/>
                 <w:sz w:val="20"/>
                 <w:szCs w:val="20"/>
               </w:rPr>
@@ -408,7 +398,7 @@
               <w:widowControl w:val="0"/>
               <w:spacing w:after="0"/>
               <w:rPr>
-                <w:rFonts w:ascii="BC Sans" w:hAnsi="BC Sans" w:hint="eastAsia"/>
+                <w:rFonts w:ascii="BC Sans" w:hAnsi="BC Sans"/>
                 <w:sz w:val="20"/>
                 <w:szCs w:val="20"/>
               </w:rPr>
@@ -429,7 +419,7 @@
       <w:pPr>
         <w:spacing w:after="140"/>
         <w:rPr>
-          <w:rFonts w:ascii="BC Sans" w:hAnsi="BC Sans" w:hint="eastAsia"/>
+          <w:rFonts w:ascii="BC Sans" w:hAnsi="BC Sans"/>
         </w:rPr>
       </w:pPr>
     </w:p>
@@ -441,7 +431,7 @@
           <w:numId w:val="0"/>
         </w:numPr>
         <w:rPr>
-          <w:rFonts w:ascii="BC Sans" w:hAnsi="BC Sans" w:hint="eastAsia"/>
+          <w:rFonts w:ascii="BC Sans" w:hAnsi="BC Sans"/>
           <w:sz w:val="28"/>
           <w:szCs w:val="28"/>
         </w:rPr>
@@ -464,7 +454,7 @@
         </w:numPr>
         <w:ind w:left="0" w:firstLine="0"/>
         <w:rPr>
-          <w:rFonts w:ascii="BC Sans" w:hAnsi="BC Sans" w:hint="eastAsia"/>
+          <w:rFonts w:ascii="BC Sans" w:hAnsi="BC Sans"/>
           <w:sz w:val="24"/>
           <w:szCs w:val="24"/>
         </w:rPr>
@@ -530,7 +520,7 @@
               <w:pStyle w:val="TableContents"/>
               <w:spacing w:line="276" w:lineRule="auto"/>
               <w:rPr>
-                <w:rFonts w:ascii="BC Sans" w:hAnsi="BC Sans" w:hint="eastAsia"/>
+                <w:rFonts w:ascii="BC Sans" w:hAnsi="BC Sans"/>
                 <w:sz w:val="20"/>
                 <w:szCs w:val="20"/>
               </w:rPr>
@@ -556,7 +546,7 @@
               <w:pStyle w:val="TableContents"/>
               <w:spacing w:line="276" w:lineRule="auto"/>
               <w:rPr>
-                <w:rFonts w:ascii="BC Sans" w:hAnsi="BC Sans" w:hint="eastAsia"/>
+                <w:rFonts w:ascii="BC Sans" w:hAnsi="BC Sans"/>
                 <w:sz w:val="20"/>
                 <w:szCs w:val="20"/>
               </w:rPr>
@@ -582,7 +572,7 @@
               <w:pStyle w:val="TableContents"/>
               <w:spacing w:line="276" w:lineRule="auto"/>
               <w:rPr>
-                <w:rFonts w:ascii="BC Sans" w:hAnsi="BC Sans" w:hint="eastAsia"/>
+                <w:rFonts w:ascii="BC Sans" w:hAnsi="BC Sans"/>
                 <w:sz w:val="20"/>
                 <w:szCs w:val="20"/>
               </w:rPr>
@@ -608,7 +598,7 @@
               <w:pStyle w:val="TableContents"/>
               <w:spacing w:line="276" w:lineRule="auto"/>
               <w:rPr>
-                <w:rFonts w:ascii="BC Sans" w:hAnsi="BC Sans" w:hint="eastAsia"/>
+                <w:rFonts w:ascii="BC Sans" w:hAnsi="BC Sans"/>
                 <w:sz w:val="20"/>
                 <w:szCs w:val="20"/>
               </w:rPr>
@@ -634,7 +624,7 @@
               <w:pStyle w:val="TableContents"/>
               <w:spacing w:line="276" w:lineRule="auto"/>
               <w:rPr>
-                <w:rFonts w:ascii="BC Sans" w:hAnsi="BC Sans" w:hint="eastAsia"/>
+                <w:rFonts w:ascii="BC Sans" w:hAnsi="BC Sans"/>
                 <w:sz w:val="20"/>
                 <w:szCs w:val="20"/>
               </w:rPr>
@@ -660,7 +650,7 @@
               <w:pStyle w:val="TableContents"/>
               <w:spacing w:line="276" w:lineRule="auto"/>
               <w:rPr>
-                <w:rFonts w:ascii="BC Sans" w:hAnsi="BC Sans" w:hint="eastAsia"/>
+                <w:rFonts w:ascii="BC Sans" w:hAnsi="BC Sans"/>
                 <w:sz w:val="20"/>
                 <w:szCs w:val="20"/>
               </w:rPr>
@@ -686,7 +676,7 @@
               <w:pStyle w:val="TableContents"/>
               <w:spacing w:line="276" w:lineRule="auto"/>
               <w:rPr>
-                <w:rFonts w:ascii="BC Sans" w:hAnsi="BC Sans" w:hint="eastAsia"/>
+                <w:rFonts w:ascii="BC Sans" w:hAnsi="BC Sans"/>
                 <w:sz w:val="20"/>
                 <w:szCs w:val="20"/>
               </w:rPr>
@@ -712,7 +702,7 @@
               <w:pStyle w:val="TableContents"/>
               <w:spacing w:line="276" w:lineRule="auto"/>
               <w:rPr>
-                <w:rFonts w:ascii="BC Sans" w:hAnsi="BC Sans" w:hint="eastAsia"/>
+                <w:rFonts w:ascii="BC Sans" w:hAnsi="BC Sans"/>
                 <w:sz w:val="20"/>
                 <w:szCs w:val="20"/>
               </w:rPr>
@@ -738,7 +728,7 @@
               <w:pStyle w:val="TableContents"/>
               <w:spacing w:line="276" w:lineRule="auto"/>
               <w:rPr>
-                <w:rFonts w:ascii="BC Sans" w:hAnsi="BC Sans" w:hint="eastAsia"/>
+                <w:rFonts w:ascii="BC Sans" w:hAnsi="BC Sans"/>
                 <w:sz w:val="20"/>
                 <w:szCs w:val="20"/>
               </w:rPr>
@@ -764,7 +754,7 @@
               <w:pStyle w:val="TableContents"/>
               <w:spacing w:line="276" w:lineRule="auto"/>
               <w:rPr>
-                <w:rFonts w:ascii="BC Sans" w:hAnsi="BC Sans" w:hint="eastAsia"/>
+                <w:rFonts w:ascii="BC Sans" w:hAnsi="BC Sans"/>
                 <w:sz w:val="20"/>
                 <w:szCs w:val="20"/>
               </w:rPr>
@@ -790,7 +780,7 @@
               <w:pStyle w:val="TableContents"/>
               <w:spacing w:line="276" w:lineRule="auto"/>
               <w:rPr>
-                <w:rFonts w:ascii="BC Sans" w:hAnsi="BC Sans" w:hint="eastAsia"/>
+                <w:rFonts w:ascii="BC Sans" w:hAnsi="BC Sans"/>
                 <w:sz w:val="20"/>
                 <w:szCs w:val="20"/>
               </w:rPr>
@@ -816,7 +806,7 @@
               <w:pStyle w:val="TableContents"/>
               <w:spacing w:line="276" w:lineRule="auto"/>
               <w:rPr>
-                <w:rFonts w:ascii="BC Sans" w:hAnsi="BC Sans" w:hint="eastAsia"/>
+                <w:rFonts w:ascii="BC Sans" w:hAnsi="BC Sans"/>
                 <w:sz w:val="20"/>
                 <w:szCs w:val="20"/>
               </w:rPr>
@@ -842,7 +832,7 @@
               <w:pStyle w:val="TableContents"/>
               <w:spacing w:line="276" w:lineRule="auto"/>
               <w:rPr>
-                <w:rFonts w:ascii="BC Sans" w:hAnsi="BC Sans" w:hint="eastAsia"/>
+                <w:rFonts w:ascii="BC Sans" w:hAnsi="BC Sans"/>
                 <w:sz w:val="20"/>
                 <w:szCs w:val="20"/>
               </w:rPr>
@@ -868,7 +858,7 @@
               <w:pStyle w:val="TableContents"/>
               <w:spacing w:line="276" w:lineRule="auto"/>
               <w:rPr>
-                <w:rFonts w:ascii="BC Sans" w:hAnsi="BC Sans" w:hint="eastAsia"/>
+                <w:rFonts w:ascii="BC Sans" w:hAnsi="BC Sans"/>
                 <w:sz w:val="20"/>
                 <w:szCs w:val="20"/>
               </w:rPr>
@@ -894,7 +884,7 @@
               <w:pStyle w:val="TableContents"/>
               <w:spacing w:line="276" w:lineRule="auto"/>
               <w:rPr>
-                <w:rFonts w:ascii="BC Sans" w:hAnsi="BC Sans" w:hint="eastAsia"/>
+                <w:rFonts w:ascii="BC Sans" w:hAnsi="BC Sans"/>
                 <w:sz w:val="20"/>
                 <w:szCs w:val="20"/>
               </w:rPr>
@@ -920,7 +910,7 @@
               <w:pStyle w:val="TableContents"/>
               <w:spacing w:line="276" w:lineRule="auto"/>
               <w:rPr>
-                <w:rFonts w:ascii="BC Sans" w:hAnsi="BC Sans" w:hint="eastAsia"/>
+                <w:rFonts w:ascii="BC Sans" w:hAnsi="BC Sans"/>
                 <w:sz w:val="20"/>
                 <w:szCs w:val="20"/>
               </w:rPr>
@@ -984,7 +974,7 @@
             <w:pPr>
               <w:pStyle w:val="TableContents"/>
               <w:rPr>
-                <w:rFonts w:ascii="BC Sans" w:hAnsi="BC Sans" w:hint="eastAsia"/>
+                <w:rFonts w:ascii="BC Sans" w:hAnsi="BC Sans"/>
                 <w:sz w:val="20"/>
                 <w:szCs w:val="20"/>
               </w:rPr>
@@ -1009,7 +999,7 @@
             <w:pPr>
               <w:pStyle w:val="TableContents"/>
               <w:rPr>
-                <w:rFonts w:ascii="BC Sans" w:hAnsi="BC Sans" w:hint="eastAsia"/>
+                <w:rFonts w:ascii="BC Sans" w:hAnsi="BC Sans"/>
                 <w:sz w:val="20"/>
                 <w:szCs w:val="20"/>
               </w:rPr>
@@ -1034,7 +1024,7 @@
             <w:pPr>
               <w:pStyle w:val="TableContents"/>
               <w:rPr>
-                <w:rFonts w:ascii="BC Sans" w:hAnsi="BC Sans" w:hint="eastAsia"/>
+                <w:rFonts w:ascii="BC Sans" w:hAnsi="BC Sans"/>
                 <w:sz w:val="20"/>
                 <w:szCs w:val="20"/>
               </w:rPr>
@@ -1059,7 +1049,7 @@
             <w:pPr>
               <w:pStyle w:val="TableContents"/>
               <w:rPr>
-                <w:rFonts w:ascii="BC Sans" w:hAnsi="BC Sans" w:hint="eastAsia"/>
+                <w:rFonts w:ascii="BC Sans" w:hAnsi="BC Sans"/>
                 <w:sz w:val="20"/>
                 <w:szCs w:val="20"/>
               </w:rPr>
@@ -1084,7 +1074,7 @@
             <w:pPr>
               <w:pStyle w:val="TableContents"/>
               <w:rPr>
-                <w:rFonts w:ascii="BC Sans" w:hAnsi="BC Sans" w:hint="eastAsia"/>
+                <w:rFonts w:ascii="BC Sans" w:hAnsi="BC Sans"/>
                 <w:sz w:val="20"/>
                 <w:szCs w:val="20"/>
               </w:rPr>
@@ -1111,7 +1101,7 @@
             <w:pPr>
               <w:pStyle w:val="TableContents"/>
               <w:rPr>
-                <w:rFonts w:ascii="BC Sans" w:hAnsi="BC Sans" w:hint="eastAsia"/>
+                <w:rFonts w:ascii="BC Sans" w:hAnsi="BC Sans"/>
                 <w:sz w:val="20"/>
                 <w:szCs w:val="20"/>
               </w:rPr>
@@ -1134,7 +1124,7 @@
             <w:pPr>
               <w:pStyle w:val="TableContents"/>
               <w:rPr>
-                <w:rFonts w:ascii="BC Sans" w:hAnsi="BC Sans" w:hint="eastAsia"/>
+                <w:rFonts w:ascii="BC Sans" w:hAnsi="BC Sans"/>
                 <w:sz w:val="20"/>
                 <w:szCs w:val="20"/>
               </w:rPr>
@@ -1157,18 +1147,27 @@
             <w:pPr>
               <w:pStyle w:val="TableContents"/>
               <w:rPr>
-                <w:rFonts w:ascii="BC Sans" w:hAnsi="BC Sans" w:hint="eastAsia"/>
-                <w:sz w:val="20"/>
-                <w:szCs w:val="20"/>
-              </w:rPr>
-            </w:pPr>
-            <w:r>
-              <w:rPr>
-                <w:rFonts w:ascii="BC Sans" w:hAnsi="BC Sans"/>
-                <w:sz w:val="20"/>
-                <w:szCs w:val="20"/>
-              </w:rPr>
-              <w:t>{d.parcels[i].owners[i].phoneNumber:ifEM():show(.noData)}</w:t>
+                <w:rFonts w:ascii="BC Sans" w:hAnsi="BC Sans"/>
+                <w:sz w:val="20"/>
+                <w:szCs w:val="20"/>
+              </w:rPr>
+            </w:pPr>
+            <w:r>
+              <w:rPr>
+                <w:rFonts w:ascii="BC Sans" w:hAnsi="BC Sans"/>
+                <w:sz w:val="20"/>
+                <w:szCs w:val="20"/>
+              </w:rPr>
+              <w:t>{d.parcels[i].owners[i].phoneNumber:ifEM():sh</w:t>
+            </w:r>
+            <w:r>
+              <w:rPr>
+                <w:rFonts w:ascii="BC Sans" w:hAnsi="BC Sans"/>
+                <w:sz w:val="20"/>
+                <w:szCs w:val="20"/>
+              </w:rPr>
+              <w:lastRenderedPageBreak/>
+              <w:t>ow(.noData)}</w:t>
             </w:r>
           </w:p>
         </w:tc>
@@ -1180,17 +1179,18 @@
             <w:pPr>
               <w:pStyle w:val="TableContents"/>
               <w:rPr>
-                <w:rFonts w:ascii="BC Sans" w:hAnsi="BC Sans" w:hint="eastAsia"/>
-                <w:sz w:val="20"/>
-                <w:szCs w:val="20"/>
-              </w:rPr>
-            </w:pPr>
-            <w:r>
-              <w:rPr>
-                <w:rFonts w:ascii="BC Sans" w:hAnsi="BC Sans"/>
-                <w:sz w:val="20"/>
-                <w:szCs w:val="20"/>
-              </w:rPr>
+                <w:rFonts w:ascii="BC Sans" w:hAnsi="BC Sans"/>
+                <w:sz w:val="20"/>
+                <w:szCs w:val="20"/>
+              </w:rPr>
+            </w:pPr>
+            <w:r>
+              <w:rPr>
+                <w:rFonts w:ascii="BC Sans" w:hAnsi="BC Sans"/>
+                <w:sz w:val="20"/>
+                <w:szCs w:val="20"/>
+              </w:rPr>
+              <w:lastRenderedPageBreak/>
               <w:t>{d.parcels[i].owners[i].email:ifEM():show(.noData)}</w:t>
             </w:r>
           </w:p>
@@ -1203,18 +1203,27 @@
             <w:pPr>
               <w:pStyle w:val="TableContents"/>
               <w:rPr>
-                <w:rFonts w:ascii="BC Sans" w:hAnsi="BC Sans" w:hint="eastAsia"/>
-                <w:sz w:val="20"/>
-                <w:szCs w:val="20"/>
-              </w:rPr>
-            </w:pPr>
-            <w:r>
-              <w:rPr>
-                <w:rFonts w:ascii="BC Sans" w:hAnsi="BC Sans"/>
-                <w:sz w:val="20"/>
-                <w:szCs w:val="20"/>
-              </w:rPr>
-              <w:t>{d.parcels[i].owners[i].corporateSummary:ifEM():show(.notApplicable)}</w:t>
+                <w:rFonts w:ascii="BC Sans" w:hAnsi="BC Sans"/>
+                <w:sz w:val="20"/>
+                <w:szCs w:val="20"/>
+              </w:rPr>
+            </w:pPr>
+            <w:r>
+              <w:rPr>
+                <w:rFonts w:ascii="BC Sans" w:hAnsi="BC Sans"/>
+                <w:sz w:val="20"/>
+                <w:szCs w:val="20"/>
+              </w:rPr>
+              <w:t>{d.parcels[i].owners[i].corporateSummary:ifEM():sho</w:t>
+            </w:r>
+            <w:r>
+              <w:rPr>
+                <w:rFonts w:ascii="BC Sans" w:hAnsi="BC Sans"/>
+                <w:sz w:val="20"/>
+                <w:szCs w:val="20"/>
+              </w:rPr>
+              <w:lastRenderedPageBreak/>
+              <w:t>w(.notApplicable)}</w:t>
             </w:r>
           </w:p>
         </w:tc>
@@ -1228,17 +1237,18 @@
             <w:pPr>
               <w:pStyle w:val="TableContents"/>
               <w:rPr>
-                <w:rFonts w:ascii="BC Sans" w:hAnsi="BC Sans" w:hint="eastAsia"/>
-                <w:sz w:val="20"/>
-                <w:szCs w:val="20"/>
-              </w:rPr>
-            </w:pPr>
-            <w:r>
-              <w:rPr>
-                <w:rFonts w:ascii="BC Sans" w:hAnsi="BC Sans"/>
-                <w:sz w:val="20"/>
-                <w:szCs w:val="20"/>
-              </w:rPr>
+                <w:rFonts w:ascii="BC Sans" w:hAnsi="BC Sans"/>
+                <w:sz w:val="20"/>
+                <w:szCs w:val="20"/>
+              </w:rPr>
+            </w:pPr>
+            <w:r>
+              <w:rPr>
+                <w:rFonts w:ascii="BC Sans" w:hAnsi="BC Sans"/>
+                <w:sz w:val="20"/>
+                <w:szCs w:val="20"/>
+              </w:rPr>
+              <w:lastRenderedPageBreak/>
               <w:t>{d.parcels[i].owners[i+1].name}</w:t>
             </w:r>
           </w:p>
@@ -1251,7 +1261,7 @@
             <w:pPr>
               <w:pStyle w:val="TableContents"/>
               <w:rPr>
-                <w:rFonts w:ascii="BC Sans" w:hAnsi="BC Sans" w:hint="eastAsia"/>
+                <w:rFonts w:ascii="BC Sans" w:hAnsi="BC Sans"/>
                 <w:sz w:val="20"/>
                 <w:szCs w:val="20"/>
               </w:rPr>
@@ -1274,7 +1284,7 @@
             <w:pPr>
               <w:pStyle w:val="TableContents"/>
               <w:rPr>
-                <w:rFonts w:ascii="BC Sans" w:hAnsi="BC Sans" w:hint="eastAsia"/>
+                <w:rFonts w:ascii="BC Sans" w:hAnsi="BC Sans"/>
                 <w:sz w:val="20"/>
                 <w:szCs w:val="20"/>
               </w:rPr>
@@ -1297,7 +1307,7 @@
             <w:pPr>
               <w:pStyle w:val="TableContents"/>
               <w:rPr>
-                <w:rFonts w:ascii="BC Sans" w:hAnsi="BC Sans" w:hint="eastAsia"/>
+                <w:rFonts w:ascii="BC Sans" w:hAnsi="BC Sans"/>
                 <w:sz w:val="20"/>
                 <w:szCs w:val="20"/>
               </w:rPr>
@@ -1320,7 +1330,7 @@
             <w:pPr>
               <w:pStyle w:val="TableContents"/>
               <w:rPr>
-                <w:rFonts w:ascii="BC Sans" w:hAnsi="BC Sans" w:hint="eastAsia"/>
+                <w:rFonts w:ascii="BC Sans" w:hAnsi="BC Sans"/>
                 <w:sz w:val="20"/>
                 <w:szCs w:val="20"/>
               </w:rPr>
@@ -1341,7 +1351,7 @@
       <w:pPr>
         <w:pStyle w:val="TableContents"/>
         <w:rPr>
-          <w:rFonts w:ascii="BC Sans" w:hAnsi="BC Sans" w:hint="eastAsia"/>
+          <w:rFonts w:ascii="BC Sans" w:hAnsi="BC Sans"/>
           <w:sz w:val="20"/>
           <w:szCs w:val="20"/>
         </w:rPr>
@@ -1382,20 +1392,19 @@
               <w:pStyle w:val="TableContents"/>
               <w:spacing w:line="276" w:lineRule="auto"/>
               <w:rPr>
-                <w:rFonts w:ascii="BC Sans" w:hAnsi="BC Sans" w:hint="eastAsia"/>
-                <w:sz w:val="20"/>
-                <w:szCs w:val="20"/>
-              </w:rPr>
-            </w:pPr>
-            <w:r>
-              <w:rPr>
-                <w:rFonts w:ascii="BC Sans" w:hAnsi="BC Sans"/>
-                <w:b/>
-                <w:bCs/>
-                <w:sz w:val="20"/>
-                <w:szCs w:val="20"/>
-              </w:rPr>
-              <w:lastRenderedPageBreak/>
+                <w:rFonts w:ascii="BC Sans" w:hAnsi="BC Sans"/>
+                <w:sz w:val="20"/>
+                <w:szCs w:val="20"/>
+              </w:rPr>
+            </w:pPr>
+            <w:r>
+              <w:rPr>
+                <w:rFonts w:ascii="BC Sans" w:hAnsi="BC Sans"/>
+                <w:b/>
+                <w:bCs/>
+                <w:sz w:val="20"/>
+                <w:szCs w:val="20"/>
+              </w:rPr>
               <w:t>Parcel Type</w:t>
             </w:r>
           </w:p>
@@ -1409,7 +1418,7 @@
               <w:pStyle w:val="TableContents"/>
               <w:spacing w:line="276" w:lineRule="auto"/>
               <w:rPr>
-                <w:rFonts w:ascii="BC Sans" w:hAnsi="BC Sans" w:hint="eastAsia"/>
+                <w:rFonts w:ascii="BC Sans" w:hAnsi="BC Sans"/>
                 <w:sz w:val="20"/>
                 <w:szCs w:val="20"/>
               </w:rPr>
@@ -1435,7 +1444,7 @@
               <w:pStyle w:val="TableContents"/>
               <w:spacing w:line="276" w:lineRule="auto"/>
               <w:rPr>
-                <w:rFonts w:ascii="BC Sans" w:hAnsi="BC Sans" w:hint="eastAsia"/>
+                <w:rFonts w:ascii="BC Sans" w:hAnsi="BC Sans"/>
                 <w:sz w:val="20"/>
                 <w:szCs w:val="20"/>
               </w:rPr>
@@ -1461,7 +1470,7 @@
               <w:pStyle w:val="TableContents"/>
               <w:spacing w:line="276" w:lineRule="auto"/>
               <w:rPr>
-                <w:rFonts w:ascii="BC Sans" w:hAnsi="BC Sans" w:hint="eastAsia"/>
+                <w:rFonts w:ascii="BC Sans" w:hAnsi="BC Sans"/>
                 <w:sz w:val="20"/>
                 <w:szCs w:val="20"/>
               </w:rPr>
@@ -1487,7 +1496,7 @@
               <w:pStyle w:val="TableContents"/>
               <w:spacing w:line="276" w:lineRule="auto"/>
               <w:rPr>
-                <w:rFonts w:ascii="BC Sans" w:hAnsi="BC Sans" w:hint="eastAsia"/>
+                <w:rFonts w:ascii="BC Sans" w:hAnsi="BC Sans"/>
                 <w:sz w:val="20"/>
                 <w:szCs w:val="20"/>
               </w:rPr>
@@ -1513,7 +1522,7 @@
               <w:pStyle w:val="TableContents"/>
               <w:spacing w:line="276" w:lineRule="auto"/>
               <w:rPr>
-                <w:rFonts w:ascii="BC Sans" w:hAnsi="BC Sans" w:hint="eastAsia"/>
+                <w:rFonts w:ascii="BC Sans" w:hAnsi="BC Sans"/>
                 <w:sz w:val="20"/>
                 <w:szCs w:val="20"/>
               </w:rPr>
@@ -1539,7 +1548,7 @@
               <w:pStyle w:val="TableContents"/>
               <w:spacing w:line="276" w:lineRule="auto"/>
               <w:rPr>
-                <w:rFonts w:ascii="BC Sans" w:hAnsi="BC Sans" w:hint="eastAsia"/>
+                <w:rFonts w:ascii="BC Sans" w:hAnsi="BC Sans"/>
                 <w:sz w:val="20"/>
                 <w:szCs w:val="20"/>
               </w:rPr>
@@ -1565,7 +1574,7 @@
               <w:pStyle w:val="TableContents"/>
               <w:spacing w:line="276" w:lineRule="auto"/>
               <w:rPr>
-                <w:rFonts w:ascii="BC Sans" w:hAnsi="BC Sans" w:hint="eastAsia"/>
+                <w:rFonts w:ascii="BC Sans" w:hAnsi="BC Sans"/>
                 <w:sz w:val="20"/>
                 <w:szCs w:val="20"/>
               </w:rPr>
@@ -1591,7 +1600,7 @@
               <w:pStyle w:val="TableContents"/>
               <w:spacing w:line="276" w:lineRule="auto"/>
               <w:rPr>
-                <w:rFonts w:ascii="BC Sans" w:hAnsi="BC Sans" w:hint="eastAsia"/>
+                <w:rFonts w:ascii="BC Sans" w:hAnsi="BC Sans"/>
                 <w:sz w:val="20"/>
                 <w:szCs w:val="20"/>
               </w:rPr>
@@ -1617,7 +1626,7 @@
               <w:pStyle w:val="TableContents"/>
               <w:spacing w:line="276" w:lineRule="auto"/>
               <w:rPr>
-                <w:rFonts w:ascii="BC Sans" w:hAnsi="BC Sans" w:hint="eastAsia"/>
+                <w:rFonts w:ascii="BC Sans" w:hAnsi="BC Sans"/>
                 <w:sz w:val="20"/>
                 <w:szCs w:val="20"/>
               </w:rPr>
@@ -1643,7 +1652,7 @@
               <w:pStyle w:val="TableContents"/>
               <w:spacing w:line="276" w:lineRule="auto"/>
               <w:rPr>
-                <w:rFonts w:ascii="BC Sans" w:hAnsi="BC Sans" w:hint="eastAsia"/>
+                <w:rFonts w:ascii="BC Sans" w:hAnsi="BC Sans"/>
                 <w:sz w:val="20"/>
                 <w:szCs w:val="20"/>
               </w:rPr>
@@ -1669,7 +1678,7 @@
               <w:pStyle w:val="TableContents"/>
               <w:spacing w:line="276" w:lineRule="auto"/>
               <w:rPr>
-                <w:rFonts w:ascii="BC Sans" w:hAnsi="BC Sans" w:hint="eastAsia"/>
+                <w:rFonts w:ascii="BC Sans" w:hAnsi="BC Sans"/>
                 <w:sz w:val="20"/>
                 <w:szCs w:val="20"/>
               </w:rPr>
@@ -1695,7 +1704,7 @@
               <w:pStyle w:val="TableContents"/>
               <w:spacing w:line="276" w:lineRule="auto"/>
               <w:rPr>
-                <w:rFonts w:ascii="BC Sans" w:hAnsi="BC Sans" w:hint="eastAsia"/>
+                <w:rFonts w:ascii="BC Sans" w:hAnsi="BC Sans"/>
                 <w:sz w:val="20"/>
                 <w:szCs w:val="20"/>
               </w:rPr>
@@ -1721,7 +1730,7 @@
               <w:pStyle w:val="TableContents"/>
               <w:spacing w:line="276" w:lineRule="auto"/>
               <w:rPr>
-                <w:rFonts w:ascii="BC Sans" w:hAnsi="BC Sans" w:hint="eastAsia"/>
+                <w:rFonts w:ascii="BC Sans" w:hAnsi="BC Sans"/>
                 <w:sz w:val="20"/>
                 <w:szCs w:val="20"/>
               </w:rPr>
@@ -1747,7 +1756,7 @@
               <w:pStyle w:val="TableContents"/>
               <w:spacing w:line="276" w:lineRule="auto"/>
               <w:rPr>
-                <w:rFonts w:ascii="BC Sans" w:hAnsi="BC Sans" w:hint="eastAsia"/>
+                <w:rFonts w:ascii="BC Sans" w:hAnsi="BC Sans"/>
                 <w:sz w:val="20"/>
                 <w:szCs w:val="20"/>
               </w:rPr>
@@ -1773,7 +1782,7 @@
               <w:pStyle w:val="TableContents"/>
               <w:spacing w:line="276" w:lineRule="auto"/>
               <w:rPr>
-                <w:rFonts w:ascii="BC Sans" w:hAnsi="BC Sans" w:hint="eastAsia"/>
+                <w:rFonts w:ascii="BC Sans" w:hAnsi="BC Sans"/>
                 <w:sz w:val="20"/>
                 <w:szCs w:val="20"/>
               </w:rPr>
@@ -1794,7 +1803,7 @@
       <w:pPr>
         <w:pStyle w:val="TableContents"/>
         <w:rPr>
-          <w:rFonts w:ascii="BC Sans" w:hAnsi="BC Sans" w:hint="eastAsia"/>
+          <w:rFonts w:ascii="BC Sans" w:hAnsi="BC Sans"/>
           <w:sz w:val="20"/>
           <w:szCs w:val="20"/>
         </w:rPr>
@@ -1804,7 +1813,7 @@
       <w:pPr>
         <w:pStyle w:val="BodyText"/>
         <w:rPr>
-          <w:rFonts w:ascii="BC Sans" w:hAnsi="BC Sans" w:hint="eastAsia"/>
+          <w:rFonts w:ascii="BC Sans" w:hAnsi="BC Sans"/>
         </w:rPr>
       </w:pPr>
       <w:r>
@@ -1860,7 +1869,7 @@
               <w:pStyle w:val="TableContents"/>
               <w:spacing w:line="276" w:lineRule="auto"/>
               <w:rPr>
-                <w:rFonts w:ascii="BC Sans" w:hAnsi="BC Sans" w:hint="eastAsia"/>
+                <w:rFonts w:ascii="BC Sans" w:hAnsi="BC Sans"/>
                 <w:sz w:val="20"/>
                 <w:szCs w:val="20"/>
               </w:rPr>
@@ -1886,7 +1895,7 @@
               <w:pStyle w:val="TableContents"/>
               <w:spacing w:line="276" w:lineRule="auto"/>
               <w:rPr>
-                <w:rFonts w:ascii="BC Sans" w:hAnsi="BC Sans" w:hint="eastAsia"/>
+                <w:rFonts w:ascii="BC Sans" w:hAnsi="BC Sans"/>
                 <w:sz w:val="20"/>
                 <w:szCs w:val="20"/>
               </w:rPr>
@@ -1912,7 +1921,7 @@
               <w:pStyle w:val="TableContents"/>
               <w:spacing w:line="276" w:lineRule="auto"/>
               <w:rPr>
-                <w:rFonts w:ascii="BC Sans" w:hAnsi="BC Sans" w:hint="eastAsia"/>
+                <w:rFonts w:ascii="BC Sans" w:hAnsi="BC Sans"/>
                 <w:sz w:val="20"/>
                 <w:szCs w:val="20"/>
               </w:rPr>
@@ -1938,7 +1947,7 @@
               <w:pStyle w:val="TableContents"/>
               <w:spacing w:line="276" w:lineRule="auto"/>
               <w:rPr>
-                <w:rFonts w:ascii="BC Sans" w:hAnsi="BC Sans" w:hint="eastAsia"/>
+                <w:rFonts w:ascii="BC Sans" w:hAnsi="BC Sans"/>
                 <w:sz w:val="20"/>
                 <w:szCs w:val="20"/>
               </w:rPr>
@@ -1964,7 +1973,7 @@
               <w:pStyle w:val="TableContents"/>
               <w:spacing w:line="276" w:lineRule="auto"/>
               <w:rPr>
-                <w:rFonts w:ascii="BC Sans" w:hAnsi="BC Sans" w:hint="eastAsia"/>
+                <w:rFonts w:ascii="BC Sans" w:hAnsi="BC Sans"/>
                 <w:sz w:val="20"/>
                 <w:szCs w:val="20"/>
               </w:rPr>
@@ -1990,7 +1999,7 @@
               <w:pStyle w:val="TableContents"/>
               <w:spacing w:line="276" w:lineRule="auto"/>
               <w:rPr>
-                <w:rFonts w:ascii="BC Sans" w:hAnsi="BC Sans" w:hint="eastAsia"/>
+                <w:rFonts w:ascii="BC Sans" w:hAnsi="BC Sans"/>
                 <w:sz w:val="20"/>
                 <w:szCs w:val="20"/>
               </w:rPr>
@@ -2016,7 +2025,7 @@
               <w:pStyle w:val="TableContents"/>
               <w:spacing w:line="276" w:lineRule="auto"/>
               <w:rPr>
-                <w:rFonts w:ascii="BC Sans" w:hAnsi="BC Sans" w:hint="eastAsia"/>
+                <w:rFonts w:ascii="BC Sans" w:hAnsi="BC Sans"/>
                 <w:sz w:val="20"/>
                 <w:szCs w:val="20"/>
               </w:rPr>
@@ -2042,7 +2051,7 @@
               <w:pStyle w:val="TableContents"/>
               <w:spacing w:line="276" w:lineRule="auto"/>
               <w:rPr>
-                <w:rFonts w:ascii="BC Sans" w:hAnsi="BC Sans" w:hint="eastAsia"/>
+                <w:rFonts w:ascii="BC Sans" w:hAnsi="BC Sans"/>
                 <w:sz w:val="20"/>
                 <w:szCs w:val="20"/>
               </w:rPr>
@@ -2068,7 +2077,7 @@
               <w:pStyle w:val="TableContents"/>
               <w:spacing w:line="276" w:lineRule="auto"/>
               <w:rPr>
-                <w:rFonts w:ascii="BC Sans" w:hAnsi="BC Sans" w:hint="eastAsia"/>
+                <w:rFonts w:ascii="BC Sans" w:hAnsi="BC Sans"/>
                 <w:sz w:val="20"/>
                 <w:szCs w:val="20"/>
               </w:rPr>
@@ -2094,7 +2103,7 @@
               <w:pStyle w:val="TableContents"/>
               <w:spacing w:line="276" w:lineRule="auto"/>
               <w:rPr>
-                <w:rFonts w:ascii="BC Sans" w:hAnsi="BC Sans" w:hint="eastAsia"/>
+                <w:rFonts w:ascii="BC Sans" w:hAnsi="BC Sans"/>
                 <w:sz w:val="20"/>
                 <w:szCs w:val="20"/>
               </w:rPr>
@@ -2120,7 +2129,7 @@
               <w:pStyle w:val="TableContents"/>
               <w:spacing w:line="276" w:lineRule="auto"/>
               <w:rPr>
-                <w:rFonts w:ascii="BC Sans" w:hAnsi="BC Sans" w:hint="eastAsia"/>
+                <w:rFonts w:ascii="BC Sans" w:hAnsi="BC Sans"/>
                 <w:sz w:val="20"/>
                 <w:szCs w:val="20"/>
               </w:rPr>
@@ -2146,7 +2155,7 @@
               <w:pStyle w:val="TableContents"/>
               <w:spacing w:line="276" w:lineRule="auto"/>
               <w:rPr>
-                <w:rFonts w:ascii="BC Sans" w:hAnsi="BC Sans" w:hint="eastAsia"/>
+                <w:rFonts w:ascii="BC Sans" w:hAnsi="BC Sans"/>
                 <w:sz w:val="20"/>
                 <w:szCs w:val="20"/>
               </w:rPr>
@@ -2228,7 +2237,7 @@
             <w:pPr>
               <w:pStyle w:val="TableContents"/>
               <w:rPr>
-                <w:rFonts w:ascii="BC Sans" w:hAnsi="BC Sans" w:hint="eastAsia"/>
+                <w:rFonts w:ascii="BC Sans" w:hAnsi="BC Sans"/>
                 <w:sz w:val="20"/>
                 <w:szCs w:val="20"/>
               </w:rPr>
@@ -2253,7 +2262,7 @@
             <w:pPr>
               <w:pStyle w:val="TableContents"/>
               <w:rPr>
-                <w:rFonts w:ascii="BC Sans" w:hAnsi="BC Sans" w:hint="eastAsia"/>
+                <w:rFonts w:ascii="BC Sans" w:hAnsi="BC Sans"/>
                 <w:sz w:val="20"/>
                 <w:szCs w:val="20"/>
               </w:rPr>
@@ -2278,7 +2287,7 @@
             <w:pPr>
               <w:pStyle w:val="TableContents"/>
               <w:rPr>
-                <w:rFonts w:ascii="BC Sans" w:hAnsi="BC Sans" w:hint="eastAsia"/>
+                <w:rFonts w:ascii="BC Sans" w:hAnsi="BC Sans"/>
                 <w:sz w:val="20"/>
                 <w:szCs w:val="20"/>
               </w:rPr>
@@ -2303,7 +2312,7 @@
             <w:pPr>
               <w:pStyle w:val="TableContents"/>
               <w:rPr>
-                <w:rFonts w:ascii="BC Sans" w:hAnsi="BC Sans" w:hint="eastAsia"/>
+                <w:rFonts w:ascii="BC Sans" w:hAnsi="BC Sans"/>
                 <w:sz w:val="20"/>
                 <w:szCs w:val="20"/>
               </w:rPr>
@@ -2328,7 +2337,7 @@
             <w:pPr>
               <w:pStyle w:val="TableContents"/>
               <w:rPr>
-                <w:rFonts w:ascii="BC Sans" w:hAnsi="BC Sans" w:hint="eastAsia"/>
+                <w:rFonts w:ascii="BC Sans" w:hAnsi="BC Sans"/>
                 <w:sz w:val="20"/>
                 <w:szCs w:val="20"/>
               </w:rPr>
@@ -2357,7 +2366,7 @@
               <w:pStyle w:val="TableContents"/>
               <w:jc w:val="center"/>
               <w:rPr>
-                <w:rFonts w:ascii="BC Sans" w:hAnsi="BC Sans" w:hint="eastAsia"/>
+                <w:rFonts w:ascii="BC Sans" w:hAnsi="BC Sans"/>
                 <w:sz w:val="20"/>
                 <w:szCs w:val="20"/>
               </w:rPr>
@@ -2402,7 +2411,7 @@
           <w:numId w:val="0"/>
         </w:numPr>
         <w:rPr>
-          <w:rFonts w:ascii="BC Sans" w:hAnsi="BC Sans" w:hint="eastAsia"/>
+          <w:rFonts w:ascii="BC Sans" w:hAnsi="BC Sans"/>
           <w:sz w:val="28"/>
           <w:szCs w:val="28"/>
         </w:rPr>
@@ -2442,20 +2451,31 @@
               <w:pStyle w:val="TableContents"/>
               <w:spacing w:line="276" w:lineRule="auto"/>
               <w:rPr>
-                <w:rFonts w:ascii="BC Sans" w:hAnsi="BC Sans" w:hint="eastAsia"/>
-                <w:sz w:val="20"/>
-                <w:szCs w:val="20"/>
-              </w:rPr>
-            </w:pPr>
-            <w:r>
-              <w:rPr>
-                <w:rFonts w:ascii="BC Sans" w:hAnsi="BC Sans"/>
-                <w:b/>
-                <w:bCs/>
-                <w:sz w:val="20"/>
-                <w:szCs w:val="20"/>
-              </w:rPr>
-              <w:t>Do any of the land owners added previously own or lease other parcels that might inform this application process?</w:t>
+                <w:rFonts w:ascii="BC Sans" w:hAnsi="BC Sans"/>
+                <w:sz w:val="20"/>
+                <w:szCs w:val="20"/>
+              </w:rPr>
+            </w:pPr>
+            <w:r>
+              <w:rPr>
+                <w:rFonts w:ascii="BC Sans" w:hAnsi="BC Sans"/>
+                <w:b/>
+                <w:bCs/>
+                <w:sz w:val="20"/>
+                <w:szCs w:val="20"/>
+              </w:rPr>
+              <w:t xml:space="preserve">Do any of the land owners added </w:t>
+            </w:r>
+            <w:r>
+              <w:rPr>
+                <w:rFonts w:ascii="BC Sans" w:hAnsi="BC Sans"/>
+                <w:b/>
+                <w:bCs/>
+                <w:sz w:val="20"/>
+                <w:szCs w:val="20"/>
+              </w:rPr>
+              <w:lastRenderedPageBreak/>
+              <w:t>previously own or lease other parcels that might inform this application process?</w:t>
             </w:r>
           </w:p>
         </w:tc>
@@ -2468,17 +2488,18 @@
               <w:pStyle w:val="TableContents"/>
               <w:spacing w:line="276" w:lineRule="auto"/>
               <w:rPr>
-                <w:rFonts w:ascii="BC Sans" w:hAnsi="BC Sans" w:hint="eastAsia"/>
-                <w:sz w:val="20"/>
-                <w:szCs w:val="20"/>
-              </w:rPr>
-            </w:pPr>
-            <w:r>
-              <w:rPr>
-                <w:rFonts w:ascii="BC Sans" w:hAnsi="BC Sans"/>
-                <w:sz w:val="20"/>
-                <w:szCs w:val="20"/>
-              </w:rPr>
+                <w:rFonts w:ascii="BC Sans" w:hAnsi="BC Sans"/>
+                <w:sz w:val="20"/>
+                <w:szCs w:val="20"/>
+              </w:rPr>
+            </w:pPr>
+            <w:r>
+              <w:rPr>
+                <w:rFonts w:ascii="BC Sans" w:hAnsi="BC Sans"/>
+                <w:sz w:val="20"/>
+                <w:szCs w:val="20"/>
+              </w:rPr>
+              <w:lastRenderedPageBreak/>
               <w:t>{d.hasOtherParcelsInCommunity}</w:t>
             </w:r>
           </w:p>
@@ -2489,7 +2510,7 @@
       <w:pPr>
         <w:pStyle w:val="TableContents"/>
         <w:rPr>
-          <w:rFonts w:ascii="BC Sans" w:hAnsi="BC Sans" w:hint="eastAsia"/>
+          <w:rFonts w:ascii="BC Sans" w:hAnsi="BC Sans"/>
           <w:sz w:val="20"/>
           <w:szCs w:val="20"/>
         </w:rPr>
@@ -2530,7 +2551,7 @@
               <w:pStyle w:val="TableContents"/>
               <w:spacing w:line="276" w:lineRule="auto"/>
               <w:rPr>
-                <w:rFonts w:ascii="BC Sans" w:hAnsi="BC Sans" w:hint="eastAsia"/>
+                <w:rFonts w:ascii="BC Sans" w:hAnsi="BC Sans"/>
                 <w:sz w:val="20"/>
                 <w:szCs w:val="20"/>
               </w:rPr>
@@ -2556,7 +2577,7 @@
               <w:pStyle w:val="TableContents"/>
               <w:spacing w:line="276" w:lineRule="auto"/>
               <w:rPr>
-                <w:rFonts w:ascii="BC Sans" w:hAnsi="BC Sans" w:hint="eastAsia"/>
+                <w:rFonts w:ascii="BC Sans" w:hAnsi="BC Sans"/>
                 <w:sz w:val="20"/>
                 <w:szCs w:val="20"/>
               </w:rPr>
@@ -2575,7 +2596,7 @@
               <w:pStyle w:val="TableContents"/>
               <w:spacing w:line="276" w:lineRule="auto"/>
               <w:rPr>
-                <w:rFonts w:ascii="BC Sans" w:hAnsi="BC Sans" w:hint="eastAsia"/>
+                <w:rFonts w:ascii="BC Sans" w:hAnsi="BC Sans"/>
                 <w:sz w:val="20"/>
                 <w:szCs w:val="20"/>
               </w:rPr>
@@ -2641,7 +2662,7 @@
               <w:pStyle w:val="TableContents"/>
               <w:spacing w:line="276" w:lineRule="auto"/>
               <w:rPr>
-                <w:rFonts w:ascii="BC Sans" w:hAnsi="BC Sans" w:hint="eastAsia"/>
+                <w:rFonts w:ascii="BC Sans" w:hAnsi="BC Sans"/>
                 <w:b/>
                 <w:bCs/>
                 <w:sz w:val="20"/>
@@ -2669,7 +2690,7 @@
               <w:pStyle w:val="TableContents"/>
               <w:spacing w:line="276" w:lineRule="auto"/>
               <w:rPr>
-                <w:rFonts w:ascii="BC Sans" w:hAnsi="BC Sans" w:hint="eastAsia"/>
+                <w:rFonts w:ascii="BC Sans" w:hAnsi="BC Sans"/>
                 <w:sz w:val="20"/>
                 <w:szCs w:val="20"/>
               </w:rPr>
@@ -2695,7 +2716,7 @@
               <w:pStyle w:val="TableContents"/>
               <w:spacing w:line="276" w:lineRule="auto"/>
               <w:rPr>
-                <w:rFonts w:ascii="BC Sans" w:hAnsi="BC Sans" w:hint="eastAsia"/>
+                <w:rFonts w:ascii="BC Sans" w:hAnsi="BC Sans"/>
                 <w:sz w:val="20"/>
                 <w:szCs w:val="20"/>
               </w:rPr>
@@ -2721,7 +2742,7 @@
               <w:pStyle w:val="TableContents"/>
               <w:spacing w:line="276" w:lineRule="auto"/>
               <w:rPr>
-                <w:rFonts w:ascii="BC Sans" w:hAnsi="BC Sans" w:hint="eastAsia"/>
+                <w:rFonts w:ascii="BC Sans" w:hAnsi="BC Sans"/>
                 <w:sz w:val="20"/>
                 <w:szCs w:val="20"/>
               </w:rPr>
@@ -2747,20 +2768,19 @@
               <w:pStyle w:val="TableContents"/>
               <w:spacing w:line="276" w:lineRule="auto"/>
               <w:rPr>
-                <w:rFonts w:ascii="BC Sans" w:hAnsi="BC Sans" w:hint="eastAsia"/>
-                <w:sz w:val="20"/>
-                <w:szCs w:val="20"/>
-              </w:rPr>
-            </w:pPr>
-            <w:r>
-              <w:rPr>
-                <w:rFonts w:ascii="BC Sans" w:hAnsi="BC Sans"/>
-                <w:b/>
-                <w:bCs/>
-                <w:sz w:val="20"/>
-                <w:szCs w:val="20"/>
-              </w:rPr>
-              <w:lastRenderedPageBreak/>
+                <w:rFonts w:ascii="BC Sans" w:hAnsi="BC Sans"/>
+                <w:sz w:val="20"/>
+                <w:szCs w:val="20"/>
+              </w:rPr>
+            </w:pPr>
+            <w:r>
+              <w:rPr>
+                <w:rFonts w:ascii="BC Sans" w:hAnsi="BC Sans"/>
+                <w:b/>
+                <w:bCs/>
+                <w:sz w:val="20"/>
+                <w:szCs w:val="20"/>
+              </w:rPr>
               <w:t>Last Name</w:t>
             </w:r>
           </w:p>
@@ -2774,7 +2794,7 @@
               <w:pStyle w:val="TableContents"/>
               <w:spacing w:line="276" w:lineRule="auto"/>
               <w:rPr>
-                <w:rFonts w:ascii="BC Sans" w:hAnsi="BC Sans" w:hint="eastAsia"/>
+                <w:rFonts w:ascii="BC Sans" w:hAnsi="BC Sans"/>
                 <w:sz w:val="20"/>
                 <w:szCs w:val="20"/>
               </w:rPr>
@@ -2800,7 +2820,7 @@
               <w:pStyle w:val="TableContents"/>
               <w:spacing w:line="276" w:lineRule="auto"/>
               <w:rPr>
-                <w:rFonts w:ascii="BC Sans" w:hAnsi="BC Sans" w:hint="eastAsia"/>
+                <w:rFonts w:ascii="BC Sans" w:hAnsi="BC Sans"/>
                 <w:sz w:val="20"/>
                 <w:szCs w:val="20"/>
               </w:rPr>
@@ -2826,7 +2846,7 @@
               <w:pStyle w:val="TableContents"/>
               <w:spacing w:line="276" w:lineRule="auto"/>
               <w:rPr>
-                <w:rFonts w:ascii="BC Sans" w:hAnsi="BC Sans" w:hint="eastAsia"/>
+                <w:rFonts w:ascii="BC Sans" w:hAnsi="BC Sans"/>
                 <w:sz w:val="20"/>
                 <w:szCs w:val="20"/>
               </w:rPr>
@@ -2852,7 +2872,7 @@
               <w:pStyle w:val="TableContents"/>
               <w:spacing w:line="276" w:lineRule="auto"/>
               <w:rPr>
-                <w:rFonts w:ascii="BC Sans" w:hAnsi="BC Sans" w:hint="eastAsia"/>
+                <w:rFonts w:ascii="BC Sans" w:hAnsi="BC Sans"/>
                 <w:sz w:val="20"/>
                 <w:szCs w:val="20"/>
               </w:rPr>
@@ -2878,7 +2898,7 @@
               <w:pStyle w:val="TableContents"/>
               <w:spacing w:line="276" w:lineRule="auto"/>
               <w:rPr>
-                <w:rFonts w:ascii="BC Sans" w:hAnsi="BC Sans" w:hint="eastAsia"/>
+                <w:rFonts w:ascii="BC Sans" w:hAnsi="BC Sans"/>
                 <w:sz w:val="20"/>
                 <w:szCs w:val="20"/>
               </w:rPr>
@@ -2904,7 +2924,7 @@
               <w:pStyle w:val="TableContents"/>
               <w:spacing w:line="276" w:lineRule="auto"/>
               <w:rPr>
-                <w:rFonts w:ascii="BC Sans" w:hAnsi="BC Sans" w:hint="eastAsia"/>
+                <w:rFonts w:ascii="BC Sans" w:hAnsi="BC Sans"/>
                 <w:sz w:val="20"/>
                 <w:szCs w:val="20"/>
               </w:rPr>
@@ -2930,7 +2950,7 @@
               <w:pStyle w:val="TableContents"/>
               <w:spacing w:line="276" w:lineRule="auto"/>
               <w:rPr>
-                <w:rFonts w:ascii="BC Sans" w:hAnsi="BC Sans" w:hint="eastAsia"/>
+                <w:rFonts w:ascii="BC Sans" w:hAnsi="BC Sans"/>
                 <w:sz w:val="20"/>
                 <w:szCs w:val="20"/>
               </w:rPr>
@@ -2951,7 +2971,7 @@
       <w:pPr>
         <w:pStyle w:val="BodyText"/>
         <w:rPr>
-          <w:rFonts w:ascii="BC Sans" w:hAnsi="BC Sans" w:hint="eastAsia"/>
+          <w:rFonts w:ascii="BC Sans" w:hAnsi="BC Sans"/>
         </w:rPr>
       </w:pPr>
     </w:p>
@@ -3002,7 +3022,7 @@
             <w:pPr>
               <w:pStyle w:val="TableContents"/>
               <w:rPr>
-                <w:rFonts w:ascii="BC Sans" w:hAnsi="BC Sans" w:hint="eastAsia"/>
+                <w:rFonts w:ascii="BC Sans" w:hAnsi="BC Sans"/>
                 <w:sz w:val="20"/>
                 <w:szCs w:val="20"/>
               </w:rPr>
@@ -3027,7 +3047,7 @@
             <w:pPr>
               <w:pStyle w:val="TableContents"/>
               <w:rPr>
-                <w:rFonts w:ascii="BC Sans" w:hAnsi="BC Sans" w:hint="eastAsia"/>
+                <w:rFonts w:ascii="BC Sans" w:hAnsi="BC Sans"/>
                 <w:sz w:val="20"/>
                 <w:szCs w:val="20"/>
               </w:rPr>
@@ -3048,7 +3068,7 @@
       <w:pPr>
         <w:pStyle w:val="TableContents"/>
         <w:rPr>
-          <w:rFonts w:ascii="BC Sans" w:hAnsi="BC Sans" w:hint="eastAsia"/>
+          <w:rFonts w:ascii="BC Sans" w:hAnsi="BC Sans"/>
           <w:sz w:val="20"/>
           <w:szCs w:val="20"/>
         </w:rPr>
@@ -3066,15 +3086,6 @@
     <w:p>
       <w:pPr>
         <w:jc w:val="center"/>
-        <w:rPr>
-          <w:rFonts w:ascii="BC Sans" w:hAnsi="BC Sans" w:hint="eastAsia"/>
-          <w:b/>
-          <w:bCs/>
-          <w:sz w:val="20"/>
-          <w:szCs w:val="20"/>
-        </w:rPr>
-      </w:pPr>
-      <w:r>
         <w:rPr>
           <w:rFonts w:ascii="BC Sans" w:hAnsi="BC Sans"/>
           <w:b/>
@@ -3082,9 +3093,7 @@
           <w:sz w:val="20"/>
           <w:szCs w:val="20"/>
         </w:rPr>
-        <w:t>Note: -</w:t>
-      </w:r>
+      </w:pPr>
       <w:r>
         <w:rPr>
           <w:rFonts w:ascii="BC Sans" w:hAnsi="BC Sans"/>
@@ -3093,6 +3102,17 @@
           <w:sz w:val="20"/>
           <w:szCs w:val="20"/>
         </w:rPr>
+        <w:t>Note: +</w:t>
+      </w:r>
+      <w:r>
+        <w:rPr>
+          <w:rFonts w:ascii="BC Sans" w:hAnsi="BC Sans"/>
+          <w:b/>
+          <w:bCs/>
+          <w:sz w:val="20"/>
+          <w:szCs w:val="20"/>
+        </w:rPr>
         <w:br/>
         <w:t xml:space="preserve">This local/First Nation government is not set up with the ALC Portal to receive submissions.   </w:t>
@@ -3125,7 +3145,7 @@
       <w:pPr>
         <w:pStyle w:val="TableContents"/>
         <w:rPr>
-          <w:rFonts w:ascii="BC Sans" w:hAnsi="BC Sans" w:hint="eastAsia"/>
+          <w:rFonts w:ascii="BC Sans" w:hAnsi="BC Sans"/>
           <w:sz w:val="20"/>
           <w:szCs w:val="20"/>
         </w:rPr>
@@ -3148,7 +3168,7 @@
           <w:numId w:val="0"/>
         </w:numPr>
         <w:rPr>
-          <w:rFonts w:ascii="BC Sans" w:hAnsi="BC Sans" w:hint="eastAsia"/>
+          <w:rFonts w:ascii="BC Sans" w:hAnsi="BC Sans"/>
           <w:sz w:val="28"/>
           <w:szCs w:val="28"/>
         </w:rPr>
@@ -3166,7 +3186,7 @@
       <w:pPr>
         <w:pStyle w:val="BodyText"/>
         <w:rPr>
-          <w:rFonts w:ascii="BC Sans" w:hAnsi="BC Sans" w:hint="eastAsia"/>
+          <w:rFonts w:ascii="BC Sans" w:hAnsi="BC Sans"/>
         </w:rPr>
       </w:pPr>
       <w:r>
@@ -3204,7 +3224,7 @@
               <w:pStyle w:val="TableContents"/>
               <w:spacing w:line="276" w:lineRule="auto"/>
               <w:rPr>
-                <w:rFonts w:ascii="BC Sans" w:hAnsi="BC Sans" w:hint="eastAsia"/>
+                <w:rFonts w:ascii="BC Sans" w:hAnsi="BC Sans"/>
                 <w:sz w:val="20"/>
                 <w:szCs w:val="20"/>
               </w:rPr>
@@ -3230,7 +3250,7 @@
               <w:pStyle w:val="TableContents"/>
               <w:spacing w:line="276" w:lineRule="auto"/>
               <w:rPr>
-                <w:rFonts w:ascii="BC Sans" w:hAnsi="BC Sans" w:hint="eastAsia"/>
+                <w:rFonts w:ascii="BC Sans" w:hAnsi="BC Sans"/>
                 <w:sz w:val="20"/>
                 <w:szCs w:val="20"/>
               </w:rPr>
@@ -3256,7 +3276,7 @@
               <w:pStyle w:val="TableContents"/>
               <w:spacing w:line="276" w:lineRule="auto"/>
               <w:rPr>
-                <w:rFonts w:ascii="BC Sans" w:hAnsi="BC Sans" w:hint="eastAsia"/>
+                <w:rFonts w:ascii="BC Sans" w:hAnsi="BC Sans"/>
                 <w:sz w:val="20"/>
                 <w:szCs w:val="20"/>
               </w:rPr>
@@ -3282,7 +3302,7 @@
               <w:pStyle w:val="TableContents"/>
               <w:spacing w:line="276" w:lineRule="auto"/>
               <w:rPr>
-                <w:rFonts w:ascii="BC Sans" w:hAnsi="BC Sans" w:hint="eastAsia"/>
+                <w:rFonts w:ascii="BC Sans" w:hAnsi="BC Sans"/>
                 <w:sz w:val="20"/>
                 <w:szCs w:val="20"/>
               </w:rPr>
@@ -3308,20 +3328,31 @@
               <w:pStyle w:val="TableContents"/>
               <w:spacing w:line="276" w:lineRule="auto"/>
               <w:rPr>
-                <w:rFonts w:ascii="BC Sans" w:hAnsi="BC Sans" w:hint="eastAsia"/>
-                <w:sz w:val="20"/>
-                <w:szCs w:val="20"/>
-              </w:rPr>
-            </w:pPr>
-            <w:r>
-              <w:rPr>
-                <w:rFonts w:ascii="BC Sans" w:hAnsi="BC Sans"/>
-                <w:b/>
-                <w:bCs/>
-                <w:sz w:val="20"/>
-                <w:szCs w:val="20"/>
-              </w:rPr>
-              <w:t>Describe all other uses that currently take place on the parcel(s).</w:t>
+                <w:rFonts w:ascii="BC Sans" w:hAnsi="BC Sans"/>
+                <w:sz w:val="20"/>
+                <w:szCs w:val="20"/>
+              </w:rPr>
+            </w:pPr>
+            <w:r>
+              <w:rPr>
+                <w:rFonts w:ascii="BC Sans" w:hAnsi="BC Sans"/>
+                <w:b/>
+                <w:bCs/>
+                <w:sz w:val="20"/>
+                <w:szCs w:val="20"/>
+              </w:rPr>
+              <w:t xml:space="preserve">Describe all other uses that </w:t>
+            </w:r>
+            <w:r>
+              <w:rPr>
+                <w:rFonts w:ascii="BC Sans" w:hAnsi="BC Sans"/>
+                <w:b/>
+                <w:bCs/>
+                <w:sz w:val="20"/>
+                <w:szCs w:val="20"/>
+              </w:rPr>
+              <w:lastRenderedPageBreak/>
+              <w:t>currently take place on the parcel(s).</w:t>
             </w:r>
           </w:p>
         </w:tc>
@@ -3334,17 +3365,18 @@
               <w:pStyle w:val="TableContents"/>
               <w:spacing w:line="276" w:lineRule="auto"/>
               <w:rPr>
-                <w:rFonts w:ascii="BC Sans" w:hAnsi="BC Sans" w:hint="eastAsia"/>
-                <w:sz w:val="20"/>
-                <w:szCs w:val="20"/>
-              </w:rPr>
-            </w:pPr>
-            <w:r>
-              <w:rPr>
-                <w:rFonts w:ascii="BC Sans" w:hAnsi="BC Sans"/>
-                <w:sz w:val="20"/>
-                <w:szCs w:val="20"/>
-              </w:rPr>
+                <w:rFonts w:ascii="BC Sans" w:hAnsi="BC Sans"/>
+                <w:sz w:val="20"/>
+                <w:szCs w:val="20"/>
+              </w:rPr>
+            </w:pPr>
+            <w:r>
+              <w:rPr>
+                <w:rFonts w:ascii="BC Sans" w:hAnsi="BC Sans"/>
+                <w:sz w:val="20"/>
+                <w:szCs w:val="20"/>
+              </w:rPr>
+              <w:lastRenderedPageBreak/>
               <w:t>{d.parcelsNonAgricultureUseDescription:convCRLF:ifEM():show(.noData)}</w:t>
             </w:r>
           </w:p>
@@ -3354,14 +3386,14 @@
     <w:p>
       <w:pPr>
         <w:rPr>
-          <w:rFonts w:ascii="BC Sans" w:hAnsi="BC Sans" w:hint="eastAsia"/>
+          <w:rFonts w:ascii="BC Sans" w:hAnsi="BC Sans"/>
         </w:rPr>
       </w:pPr>
     </w:p>
     <w:p>
       <w:pPr>
         <w:rPr>
-          <w:rFonts w:ascii="BC Sans" w:hAnsi="BC Sans" w:hint="eastAsia"/>
+          <w:rFonts w:ascii="BC Sans" w:hAnsi="BC Sans"/>
         </w:rPr>
       </w:pPr>
       <w:r>
@@ -3376,7 +3408,7 @@
     <w:p>
       <w:pPr>
         <w:rPr>
-          <w:rFonts w:ascii="BC Sans" w:hAnsi="BC Sans" w:hint="eastAsia"/>
+          <w:rFonts w:ascii="BC Sans" w:hAnsi="BC Sans"/>
         </w:rPr>
       </w:pPr>
     </w:p>
@@ -3407,7 +3439,7 @@
               <w:pStyle w:val="TableContents"/>
               <w:spacing w:line="276" w:lineRule="auto"/>
               <w:rPr>
-                <w:rFonts w:ascii="BC Sans" w:hAnsi="BC Sans" w:hint="eastAsia"/>
+                <w:rFonts w:ascii="BC Sans" w:hAnsi="BC Sans"/>
                 <w:sz w:val="20"/>
                 <w:szCs w:val="20"/>
               </w:rPr>
@@ -3423,7 +3455,7 @@
               <w:pStyle w:val="TableContents"/>
               <w:spacing w:line="276" w:lineRule="auto"/>
               <w:rPr>
-                <w:rFonts w:ascii="BC Sans" w:hAnsi="BC Sans" w:hint="eastAsia"/>
+                <w:rFonts w:ascii="BC Sans" w:hAnsi="BC Sans"/>
                 <w:sz w:val="20"/>
                 <w:szCs w:val="20"/>
               </w:rPr>
@@ -3449,7 +3481,7 @@
               <w:pStyle w:val="TableContents"/>
               <w:spacing w:line="276" w:lineRule="auto"/>
               <w:rPr>
-                <w:rFonts w:ascii="BC Sans" w:hAnsi="BC Sans" w:hint="eastAsia"/>
+                <w:rFonts w:ascii="BC Sans" w:hAnsi="BC Sans"/>
                 <w:sz w:val="20"/>
                 <w:szCs w:val="20"/>
               </w:rPr>
@@ -3477,7 +3509,7 @@
               <w:pStyle w:val="TableContents"/>
               <w:spacing w:line="276" w:lineRule="auto"/>
               <w:rPr>
-                <w:rFonts w:ascii="BC Sans" w:hAnsi="BC Sans" w:hint="eastAsia"/>
+                <w:rFonts w:ascii="BC Sans" w:hAnsi="BC Sans"/>
                 <w:sz w:val="20"/>
                 <w:szCs w:val="20"/>
               </w:rPr>
@@ -3503,7 +3535,7 @@
               <w:pStyle w:val="TableContents"/>
               <w:spacing w:line="276" w:lineRule="auto"/>
               <w:rPr>
-                <w:rFonts w:ascii="BC Sans" w:hAnsi="BC Sans" w:hint="eastAsia"/>
+                <w:rFonts w:ascii="BC Sans" w:hAnsi="BC Sans"/>
                 <w:sz w:val="20"/>
                 <w:szCs w:val="20"/>
               </w:rPr>
@@ -3527,7 +3559,7 @@
               <w:pStyle w:val="TableContents"/>
               <w:spacing w:line="276" w:lineRule="auto"/>
               <w:rPr>
-                <w:rFonts w:ascii="BC Sans" w:hAnsi="BC Sans" w:hint="eastAsia"/>
+                <w:rFonts w:ascii="BC Sans" w:hAnsi="BC Sans"/>
                 <w:sz w:val="20"/>
                 <w:szCs w:val="20"/>
               </w:rPr>
@@ -3553,7 +3585,7 @@
               <w:pStyle w:val="TableContents"/>
               <w:spacing w:line="276" w:lineRule="auto"/>
               <w:rPr>
-                <w:rFonts w:ascii="BC Sans" w:hAnsi="BC Sans" w:hint="eastAsia"/>
+                <w:rFonts w:ascii="BC Sans" w:hAnsi="BC Sans"/>
                 <w:sz w:val="20"/>
                 <w:szCs w:val="20"/>
               </w:rPr>
@@ -3579,7 +3611,7 @@
               <w:pStyle w:val="TableContents"/>
               <w:spacing w:line="276" w:lineRule="auto"/>
               <w:rPr>
-                <w:rFonts w:ascii="BC Sans" w:hAnsi="BC Sans" w:hint="eastAsia"/>
+                <w:rFonts w:ascii="BC Sans" w:hAnsi="BC Sans"/>
                 <w:sz w:val="20"/>
                 <w:szCs w:val="20"/>
               </w:rPr>
@@ -3603,7 +3635,7 @@
               <w:pStyle w:val="TableContents"/>
               <w:spacing w:line="276" w:lineRule="auto"/>
               <w:rPr>
-                <w:rFonts w:ascii="BC Sans" w:hAnsi="BC Sans" w:hint="eastAsia"/>
+                <w:rFonts w:ascii="BC Sans" w:hAnsi="BC Sans"/>
                 <w:sz w:val="20"/>
                 <w:szCs w:val="20"/>
               </w:rPr>
@@ -3629,7 +3661,7 @@
               <w:pStyle w:val="TableContents"/>
               <w:spacing w:line="276" w:lineRule="auto"/>
               <w:rPr>
-                <w:rFonts w:ascii="BC Sans" w:hAnsi="BC Sans" w:hint="eastAsia"/>
+                <w:rFonts w:ascii="BC Sans" w:hAnsi="BC Sans"/>
                 <w:sz w:val="20"/>
                 <w:szCs w:val="20"/>
               </w:rPr>
@@ -3655,7 +3687,7 @@
               <w:pStyle w:val="TableContents"/>
               <w:spacing w:line="276" w:lineRule="auto"/>
               <w:rPr>
-                <w:rFonts w:ascii="BC Sans" w:hAnsi="BC Sans" w:hint="eastAsia"/>
+                <w:rFonts w:ascii="BC Sans" w:hAnsi="BC Sans"/>
                 <w:sz w:val="20"/>
                 <w:szCs w:val="20"/>
               </w:rPr>
@@ -3679,7 +3711,7 @@
               <w:pStyle w:val="TableContents"/>
               <w:spacing w:line="276" w:lineRule="auto"/>
               <w:rPr>
-                <w:rFonts w:ascii="BC Sans" w:hAnsi="BC Sans" w:hint="eastAsia"/>
+                <w:rFonts w:ascii="BC Sans" w:hAnsi="BC Sans"/>
                 <w:sz w:val="20"/>
                 <w:szCs w:val="20"/>
               </w:rPr>
@@ -3705,7 +3737,7 @@
               <w:pStyle w:val="TableContents"/>
               <w:spacing w:line="276" w:lineRule="auto"/>
               <w:rPr>
-                <w:rFonts w:ascii="BC Sans" w:hAnsi="BC Sans" w:hint="eastAsia"/>
+                <w:rFonts w:ascii="BC Sans" w:hAnsi="BC Sans"/>
                 <w:sz w:val="20"/>
                 <w:szCs w:val="20"/>
               </w:rPr>
@@ -3731,7 +3763,7 @@
               <w:pStyle w:val="TableContents"/>
               <w:spacing w:line="276" w:lineRule="auto"/>
               <w:rPr>
-                <w:rFonts w:ascii="BC Sans" w:hAnsi="BC Sans" w:hint="eastAsia"/>
+                <w:rFonts w:ascii="BC Sans" w:hAnsi="BC Sans"/>
                 <w:sz w:val="20"/>
                 <w:szCs w:val="20"/>
               </w:rPr>
@@ -3755,7 +3787,7 @@
               <w:pStyle w:val="TableContents"/>
               <w:spacing w:line="276" w:lineRule="auto"/>
               <w:rPr>
-                <w:rFonts w:ascii="BC Sans" w:hAnsi="BC Sans" w:hint="eastAsia"/>
+                <w:rFonts w:ascii="BC Sans" w:hAnsi="BC Sans"/>
                 <w:sz w:val="20"/>
                 <w:szCs w:val="20"/>
               </w:rPr>
@@ -3775,7 +3807,7 @@
     <w:p>
       <w:pPr>
         <w:rPr>
-          <w:rFonts w:ascii="BC Sans" w:hAnsi="BC Sans" w:hint="eastAsia"/>
+          <w:rFonts w:ascii="BC Sans" w:hAnsi="BC Sans"/>
         </w:rPr>
       </w:pPr>
     </w:p>
@@ -3787,18 +3819,17 @@
           <w:numId w:val="0"/>
         </w:numPr>
         <w:rPr>
-          <w:rFonts w:ascii="BC Sans" w:hAnsi="BC Sans" w:hint="eastAsia"/>
-          <w:sz w:val="28"/>
-          <w:szCs w:val="28"/>
-        </w:rPr>
-      </w:pPr>
-      <w:r>
-        <w:rPr>
           <w:rFonts w:ascii="BC Sans" w:hAnsi="BC Sans"/>
           <w:sz w:val="28"/>
           <w:szCs w:val="28"/>
         </w:rPr>
-        <w:lastRenderedPageBreak/>
+      </w:pPr>
+      <w:r>
+        <w:rPr>
+          <w:rFonts w:ascii="BC Sans" w:hAnsi="BC Sans"/>
+          <w:sz w:val="28"/>
+          <w:szCs w:val="28"/>
+        </w:rPr>
         <w:t>6. Proposal</w:t>
       </w:r>
     </w:p>
@@ -3828,7 +3859,7 @@
               <w:pStyle w:val="TableContents"/>
               <w:spacing w:line="276" w:lineRule="auto"/>
               <w:rPr>
-                <w:rFonts w:ascii="BC Sans" w:hAnsi="BC Sans" w:hint="eastAsia"/>
+                <w:rFonts w:ascii="BC Sans" w:hAnsi="BC Sans"/>
                 <w:sz w:val="20"/>
                 <w:szCs w:val="20"/>
               </w:rPr>
@@ -3854,7 +3885,7 @@
               <w:pStyle w:val="TableContents"/>
               <w:spacing w:line="276" w:lineRule="auto"/>
               <w:rPr>
-                <w:rFonts w:ascii="BC Sans" w:hAnsi="BC Sans" w:hint="eastAsia"/>
+                <w:rFonts w:ascii="BC Sans" w:hAnsi="BC Sans"/>
                 <w:sz w:val="20"/>
                 <w:szCs w:val="20"/>
               </w:rPr>
@@ -3880,7 +3911,7 @@
               <w:pStyle w:val="TableContents"/>
               <w:spacing w:line="276" w:lineRule="auto"/>
               <w:rPr>
-                <w:rFonts w:ascii="BC Sans" w:hAnsi="BC Sans" w:hint="eastAsia"/>
+                <w:rFonts w:ascii="BC Sans" w:hAnsi="BC Sans"/>
                 <w:sz w:val="20"/>
                 <w:szCs w:val="20"/>
               </w:rPr>
@@ -3906,7 +3937,7 @@
               <w:pStyle w:val="TableContents"/>
               <w:spacing w:line="276" w:lineRule="auto"/>
               <w:rPr>
-                <w:rFonts w:ascii="BC Sans" w:hAnsi="BC Sans" w:hint="eastAsia"/>
+                <w:rFonts w:ascii="BC Sans" w:hAnsi="BC Sans"/>
                 <w:sz w:val="20"/>
                 <w:szCs w:val="20"/>
               </w:rPr>
@@ -3932,7 +3963,7 @@
               <w:pStyle w:val="TableContents"/>
               <w:spacing w:line="276" w:lineRule="auto"/>
               <w:rPr>
-                <w:rFonts w:ascii="BC Sans" w:hAnsi="BC Sans" w:hint="eastAsia"/>
+                <w:rFonts w:ascii="BC Sans" w:hAnsi="BC Sans"/>
                 <w:sz w:val="20"/>
                 <w:szCs w:val="20"/>
               </w:rPr>
@@ -3958,7 +3989,7 @@
               <w:pStyle w:val="TableContents"/>
               <w:spacing w:line="276" w:lineRule="auto"/>
               <w:rPr>
-                <w:rFonts w:ascii="BC Sans" w:hAnsi="BC Sans" w:hint="eastAsia"/>
+                <w:rFonts w:ascii="BC Sans" w:hAnsi="BC Sans"/>
                 <w:sz w:val="20"/>
                 <w:szCs w:val="20"/>
               </w:rPr>
@@ -3984,7 +4015,7 @@
               <w:pStyle w:val="TableContents"/>
               <w:spacing w:line="276" w:lineRule="auto"/>
               <w:rPr>
-                <w:rFonts w:ascii="BC Sans" w:hAnsi="BC Sans" w:hint="eastAsia"/>
+                <w:rFonts w:ascii="BC Sans" w:hAnsi="BC Sans"/>
                 <w:sz w:val="20"/>
                 <w:szCs w:val="20"/>
               </w:rPr>
@@ -4010,7 +4041,7 @@
               <w:pStyle w:val="TableContents"/>
               <w:spacing w:line="276" w:lineRule="auto"/>
               <w:rPr>
-                <w:rFonts w:ascii="BC Sans" w:hAnsi="BC Sans" w:hint="eastAsia"/>
+                <w:rFonts w:ascii="BC Sans" w:hAnsi="BC Sans"/>
                 <w:sz w:val="20"/>
                 <w:szCs w:val="20"/>
               </w:rPr>
@@ -4036,7 +4067,7 @@
               <w:pStyle w:val="TableContents"/>
               <w:spacing w:line="276" w:lineRule="auto"/>
               <w:rPr>
-                <w:rFonts w:ascii="BC Sans" w:hAnsi="BC Sans" w:hint="eastAsia"/>
+                <w:rFonts w:ascii="BC Sans" w:hAnsi="BC Sans"/>
                 <w:b/>
                 <w:bCs/>
                 <w:sz w:val="20"/>
@@ -4064,7 +4095,7 @@
               <w:pStyle w:val="TableContents"/>
               <w:spacing w:line="276" w:lineRule="auto"/>
               <w:rPr>
-                <w:rFonts w:ascii="BC Sans" w:hAnsi="BC Sans" w:hint="eastAsia"/>
+                <w:rFonts w:ascii="BC Sans" w:hAnsi="BC Sans"/>
                 <w:sz w:val="20"/>
                 <w:szCs w:val="20"/>
               </w:rPr>
@@ -4090,7 +4121,7 @@
               <w:pStyle w:val="TableContents"/>
               <w:spacing w:line="276" w:lineRule="auto"/>
               <w:rPr>
-                <w:rFonts w:ascii="BC Sans" w:hAnsi="BC Sans" w:hint="eastAsia"/>
+                <w:rFonts w:ascii="BC Sans" w:hAnsi="BC Sans"/>
                 <w:sz w:val="20"/>
                 <w:szCs w:val="20"/>
               </w:rPr>
@@ -4116,7 +4147,7 @@
               <w:pStyle w:val="TableContents"/>
               <w:spacing w:line="276" w:lineRule="auto"/>
               <w:rPr>
-                <w:rFonts w:ascii="BC Sans" w:hAnsi="BC Sans" w:hint="eastAsia"/>
+                <w:rFonts w:ascii="BC Sans" w:hAnsi="BC Sans"/>
                 <w:sz w:val="20"/>
                 <w:szCs w:val="20"/>
               </w:rPr>
@@ -4156,7 +4187,7 @@
       <w:pPr>
         <w:pStyle w:val="BodyText"/>
         <w:rPr>
-          <w:rFonts w:ascii="BC Sans" w:hAnsi="BC Sans" w:hint="eastAsia"/>
+          <w:rFonts w:ascii="BC Sans" w:hAnsi="BC Sans"/>
         </w:rPr>
       </w:pPr>
       <w:r>
@@ -4194,33 +4225,34 @@
               <w:pStyle w:val="TableContents"/>
               <w:spacing w:line="276" w:lineRule="auto"/>
               <w:rPr>
-                <w:rFonts w:ascii="BC Sans" w:hAnsi="BC Sans" w:hint="eastAsia"/>
-                <w:sz w:val="20"/>
-                <w:szCs w:val="20"/>
-              </w:rPr>
-            </w:pPr>
-            <w:r>
-              <w:rPr>
-                <w:rFonts w:ascii="BC Sans" w:hAnsi="BC Sans"/>
-                <w:b/>
-                <w:bCs/>
-                <w:sz w:val="20"/>
-                <w:szCs w:val="20"/>
-              </w:rPr>
+                <w:rFonts w:ascii="BC Sans" w:hAnsi="BC Sans"/>
+                <w:sz w:val="20"/>
+                <w:szCs w:val="20"/>
+              </w:rPr>
+            </w:pPr>
+            <w:r>
+              <w:rPr>
+                <w:rFonts w:ascii="BC Sans" w:hAnsi="BC Sans"/>
+                <w:b/>
+                <w:bCs/>
+                <w:sz w:val="20"/>
+                <w:szCs w:val="20"/>
+              </w:rPr>
+              <w:lastRenderedPageBreak/>
               <w:t>Describe the type and amount of fill proposed to be placed.</w:t>
             </w:r>
           </w:p>
         </w:tc>
         <w:tc>
           <w:tcPr>
-            <w:tcW w:w="7254" w:type="dxa"/>
-          </w:tcPr>
-          <w:p>
-            <w:pPr>
-              <w:pStyle w:val="TableContents"/>
-              <w:spacing w:line="276" w:lineRule="auto"/>
-              <w:rPr>
-                <w:rFonts w:ascii="BC Sans" w:hAnsi="BC Sans" w:hint="eastAsia"/>
+            <w:tcW w:w="7255" w:type="dxa"/>
+          </w:tcPr>
+          <w:p>
+            <w:pPr>
+              <w:pStyle w:val="TableContents"/>
+              <w:spacing w:line="276" w:lineRule="auto"/>
+              <w:rPr>
+                <w:rFonts w:ascii="BC Sans" w:hAnsi="BC Sans"/>
                 <w:sz w:val="20"/>
                 <w:szCs w:val="20"/>
               </w:rPr>
@@ -4232,112 +4264,6 @@
                 <w:szCs w:val="20"/>
               </w:rPr>
               <w:t>{d.nfuFillTypeDescription:convCRLF:ifEM():show(.noData)}</w:t>
-            </w:r>
-          </w:p>
-        </w:tc>
-      </w:tr>
-      <w:tr>
-        <w:tc>
-          <w:tcPr>
-            <w:tcW w:w="3636" w:type="dxa"/>
-          </w:tcPr>
-          <w:p>
-            <w:pPr>
-              <w:pStyle w:val="TableContents"/>
-              <w:spacing w:line="276" w:lineRule="auto"/>
-              <w:rPr>
-                <w:rFonts w:ascii="BC Sans" w:hAnsi="BC Sans" w:hint="eastAsia"/>
-                <w:sz w:val="20"/>
-                <w:szCs w:val="20"/>
-              </w:rPr>
-            </w:pPr>
-            <w:r>
-              <w:rPr>
-                <w:rFonts w:ascii="BC Sans" w:hAnsi="BC Sans"/>
-                <w:b/>
-                <w:bCs/>
-                <w:sz w:val="20"/>
-                <w:szCs w:val="20"/>
-              </w:rPr>
-              <w:t>Briefly describe the origin and quality of fill.</w:t>
-            </w:r>
-          </w:p>
-        </w:tc>
-        <w:tc>
-          <w:tcPr>
-            <w:tcW w:w="7254" w:type="dxa"/>
-          </w:tcPr>
-          <w:p>
-            <w:pPr>
-              <w:pStyle w:val="TableContents"/>
-              <w:spacing w:line="276" w:lineRule="auto"/>
-              <w:rPr>
-                <w:rFonts w:ascii="BC Sans" w:hAnsi="BC Sans" w:hint="eastAsia"/>
-                <w:sz w:val="20"/>
-                <w:szCs w:val="20"/>
-              </w:rPr>
-            </w:pPr>
-            <w:r>
-              <w:rPr>
-                <w:rFonts w:ascii="BC Sans" w:hAnsi="BC Sans"/>
-                <w:sz w:val="20"/>
-                <w:szCs w:val="20"/>
-              </w:rPr>
-              <w:t>{d.nfuFillOriginDescription:convCRLF:ifEM():show(.noData)}</w:t>
-            </w:r>
-          </w:p>
-        </w:tc>
-      </w:tr>
-      <w:tr>
-        <w:tc>
-          <w:tcPr>
-            <w:tcW w:w="3636" w:type="dxa"/>
-          </w:tcPr>
-          <w:p>
-            <w:pPr>
-              <w:pStyle w:val="TableContents"/>
-              <w:spacing w:line="276" w:lineRule="auto"/>
-              <w:rPr>
-                <w:rFonts w:ascii="BC Sans" w:hAnsi="BC Sans" w:hint="eastAsia"/>
-                <w:b/>
-                <w:bCs/>
-                <w:sz w:val="20"/>
-                <w:szCs w:val="20"/>
-              </w:rPr>
-            </w:pPr>
-            <w:r>
-              <w:rPr>
-                <w:rFonts w:ascii="BC Sans" w:hAnsi="BC Sans"/>
-                <w:b/>
-                <w:bCs/>
-                <w:sz w:val="20"/>
-                <w:szCs w:val="20"/>
-              </w:rPr>
-              <w:t>Placement of Fill Project Duration</w:t>
-            </w:r>
-          </w:p>
-        </w:tc>
-        <w:tc>
-          <w:tcPr>
-            <w:tcW w:w="7254" w:type="dxa"/>
-          </w:tcPr>
-          <w:p>
-            <w:pPr>
-              <w:pStyle w:val="TableContents"/>
-              <w:spacing w:line="276" w:lineRule="auto"/>
-              <w:rPr>
-                <w:rFonts w:ascii="BC Sans" w:hAnsi="BC Sans" w:hint="eastAsia"/>
-                <w:sz w:val="20"/>
-                <w:szCs w:val="20"/>
-              </w:rPr>
-            </w:pPr>
-            <w:r>
-              <w:rPr>
-                <w:rFonts w:ascii="BC Sans" w:hAnsi="BC Sans"/>
-                <w:sz w:val="20"/>
-                <w:szCs w:val="20"/>
-              </w:rPr>
-              <w:t>{d.nfuProjectDuration:ifEM():show(.noData)}</w:t>
             </w:r>
           </w:p>
         </w:tc>
@@ -4347,7 +4273,7 @@
       <w:pPr>
         <w:pStyle w:val="BodyText"/>
         <w:rPr>
-          <w:rFonts w:ascii="BC Sans" w:hAnsi="BC Sans" w:hint="eastAsia"/>
+          <w:rFonts w:ascii="BC Sans" w:hAnsi="BC Sans"/>
           <w:b/>
           <w:bCs/>
           <w:sz w:val="28"/>
@@ -4381,25 +4307,25 @@
               <w:pStyle w:val="TableContents"/>
               <w:spacing w:line="276" w:lineRule="auto"/>
               <w:rPr>
-                <w:rFonts w:ascii="BC Sans" w:hAnsi="BC Sans" w:hint="eastAsia"/>
-                <w:b/>
-                <w:bCs/>
-                <w:sz w:val="20"/>
-                <w:szCs w:val="20"/>
-              </w:rPr>
-            </w:pPr>
-          </w:p>
-        </w:tc>
-        <w:tc>
-          <w:tcPr>
-            <w:tcW w:w="7254" w:type="dxa"/>
-          </w:tcPr>
-          <w:p>
-            <w:pPr>
-              <w:pStyle w:val="TableContents"/>
-              <w:spacing w:line="276" w:lineRule="auto"/>
-              <w:rPr>
-                <w:rFonts w:ascii="BC Sans" w:hAnsi="BC Sans" w:hint="eastAsia"/>
+                <w:rFonts w:ascii="BC Sans" w:hAnsi="BC Sans"/>
+                <w:b/>
+                <w:bCs/>
+                <w:sz w:val="20"/>
+                <w:szCs w:val="20"/>
+              </w:rPr>
+            </w:pPr>
+          </w:p>
+        </w:tc>
+        <w:tc>
+          <w:tcPr>
+            <w:tcW w:w="7255" w:type="dxa"/>
+          </w:tcPr>
+          <w:p>
+            <w:pPr>
+              <w:pStyle w:val="TableContents"/>
+              <w:spacing w:line="276" w:lineRule="auto"/>
+              <w:rPr>
+                <w:rFonts w:ascii="BC Sans" w:hAnsi="BC Sans"/>
                 <w:b/>
                 <w:bCs/>
                 <w:sz w:val="20"/>
@@ -4429,80 +4355,44 @@
               <w:pStyle w:val="TableContents"/>
               <w:spacing w:line="276" w:lineRule="auto"/>
               <w:rPr>
-                <w:rFonts w:ascii="BC Sans" w:hAnsi="BC Sans" w:hint="eastAsia"/>
-                <w:b/>
-                <w:bCs/>
-                <w:sz w:val="20"/>
-                <w:szCs w:val="20"/>
-              </w:rPr>
-            </w:pPr>
-            <w:r>
-              <w:rPr>
-                <w:rFonts w:ascii="BC Sans" w:hAnsi="BC Sans"/>
-                <w:b/>
-                <w:bCs/>
-                <w:sz w:val="20"/>
-                <w:szCs w:val="20"/>
-              </w:rPr>
-              <w:t>Volume</w:t>
-            </w:r>
-          </w:p>
-        </w:tc>
-        <w:tc>
-          <w:tcPr>
-            <w:tcW w:w="7254" w:type="dxa"/>
-          </w:tcPr>
-          <w:p>
-            <w:pPr>
-              <w:pStyle w:val="TableContents"/>
-              <w:spacing w:line="276" w:lineRule="auto"/>
-              <w:rPr>
-                <w:rFonts w:ascii="BC Sans" w:hAnsi="BC Sans" w:hint="eastAsia"/>
-                <w:sz w:val="20"/>
-                <w:szCs w:val="20"/>
-              </w:rPr>
-            </w:pPr>
-            <w:r>
-              <w:rPr>
-                <w:rFonts w:ascii="BC Sans" w:hAnsi="BC Sans"/>
-                <w:sz w:val="20"/>
-                <w:szCs w:val="20"/>
-              </w:rPr>
-              <w:t>{</w:t>
-            </w:r>
-            <w:r>
-              <w:rPr>
-                <w:rFonts w:ascii="BC Sans" w:hAnsi="BC Sans"/>
-                <w:sz w:val="20"/>
-                <w:szCs w:val="20"/>
-                <w:u w:val="double"/>
-              </w:rPr>
-              <w:t>d.nfuFillVolume</w:t>
-            </w:r>
-            <w:r>
-              <w:rPr>
-                <w:rFonts w:ascii="BC Sans" w:hAnsi="BC Sans"/>
-                <w:sz w:val="20"/>
-                <w:szCs w:val="20"/>
-              </w:rPr>
-              <w:t>:ifEM():show(.noData)} {d.nfuFillVolume:ifEM():hideBegin}m</w:t>
-            </w:r>
-            <w:r>
-              <w:rPr>
-                <w:rFonts w:ascii="BC Sans" w:hAnsi="BC Sans"/>
-                <w:sz w:val="20"/>
-                <w:szCs w:val="20"/>
-                <w:vertAlign w:val="superscript"/>
-              </w:rPr>
-              <w:t>3</w:t>
-            </w:r>
-            <w:r>
-              <w:rPr>
-                <w:rFonts w:ascii="BC Sans" w:hAnsi="BC Sans"/>
-                <w:sz w:val="20"/>
-                <w:szCs w:val="20"/>
-              </w:rPr>
-              <w:t>{d.nfuFillVolume:ifNEM():hideEnd}</w:t>
+                <w:rFonts w:ascii="BC Sans" w:hAnsi="BC Sans"/>
+                <w:sz w:val="20"/>
+                <w:szCs w:val="20"/>
+              </w:rPr>
+            </w:pPr>
+            <w:r>
+              <w:rPr>
+                <w:rFonts w:ascii="BC Sans" w:hAnsi="BC Sans"/>
+                <w:b/>
+                <w:bCs/>
+                <w:sz w:val="20"/>
+                <w:szCs w:val="20"/>
+              </w:rPr>
+              <w:t>Area</w:t>
+            </w:r>
+          </w:p>
+        </w:tc>
+        <w:tc>
+          <w:tcPr>
+            <w:tcW w:w="7255" w:type="dxa"/>
+          </w:tcPr>
+          <w:p>
+            <w:pPr>
+              <w:pStyle w:val="TableContents"/>
+              <w:spacing w:line="276" w:lineRule="auto"/>
+              <w:rPr>
+                <w:rFonts w:ascii="BC Sans" w:hAnsi="BC Sans"/>
+                <w:sz w:val="20"/>
+                <w:szCs w:val="20"/>
+              </w:rPr>
+            </w:pPr>
+            <w:r>
+              <w:rPr>
+                <w:rFonts w:ascii="BC Sans" w:hAnsi="BC Sans"/>
+                <w:sz w:val="20"/>
+                <w:szCs w:val="20"/>
+              </w:rPr>
+              <w:t>{d.nfuTotalFillArea:ifEM():show(.noData)} {d.nfuTotalFillArea:ifNEM():show(ha)}</w:t>
             </w:r>
           </w:p>
         </w:tc>
@@ -4517,44 +4407,44 @@
               <w:pStyle w:val="TableContents"/>
               <w:spacing w:line="276" w:lineRule="auto"/>
               <w:rPr>
-                <w:rFonts w:ascii="BC Sans" w:hAnsi="BC Sans" w:hint="eastAsia"/>
-                <w:sz w:val="20"/>
-                <w:szCs w:val="20"/>
-              </w:rPr>
-            </w:pPr>
-            <w:r>
-              <w:rPr>
-                <w:rFonts w:ascii="BC Sans" w:hAnsi="BC Sans"/>
-                <w:b/>
-                <w:bCs/>
-                <w:sz w:val="20"/>
-                <w:szCs w:val="20"/>
-              </w:rPr>
-              <w:t>Area</w:t>
-            </w:r>
-          </w:p>
-        </w:tc>
-        <w:tc>
-          <w:tcPr>
-            <w:tcW w:w="7254" w:type="dxa"/>
-          </w:tcPr>
-          <w:p>
-            <w:pPr>
-              <w:pStyle w:val="TableContents"/>
-              <w:spacing w:line="276" w:lineRule="auto"/>
-              <w:rPr>
-                <w:rFonts w:ascii="BC Sans" w:hAnsi="BC Sans" w:hint="eastAsia"/>
-                <w:sz w:val="20"/>
-                <w:szCs w:val="20"/>
-              </w:rPr>
-            </w:pPr>
-            <w:r>
-              <w:rPr>
-                <w:rFonts w:ascii="BC Sans" w:hAnsi="BC Sans"/>
-                <w:sz w:val="20"/>
-                <w:szCs w:val="20"/>
-              </w:rPr>
-              <w:t>{d.nfuTotalFillArea:ifEM():show(.noData)} {d.nfuTotalFillArea:ifNEM():show(ha)}</w:t>
+                <w:rFonts w:ascii="BC Sans" w:hAnsi="BC Sans"/>
+                <w:sz w:val="20"/>
+                <w:szCs w:val="20"/>
+              </w:rPr>
+            </w:pPr>
+            <w:r>
+              <w:rPr>
+                <w:rFonts w:ascii="BC Sans" w:hAnsi="BC Sans"/>
+                <w:b/>
+                <w:bCs/>
+                <w:sz w:val="20"/>
+                <w:szCs w:val="20"/>
+              </w:rPr>
+              <w:t>Maximum Depth</w:t>
+            </w:r>
+          </w:p>
+        </w:tc>
+        <w:tc>
+          <w:tcPr>
+            <w:tcW w:w="7255" w:type="dxa"/>
+          </w:tcPr>
+          <w:p>
+            <w:pPr>
+              <w:pStyle w:val="TableContents"/>
+              <w:spacing w:line="276" w:lineRule="auto"/>
+              <w:rPr>
+                <w:rFonts w:ascii="BC Sans" w:hAnsi="BC Sans"/>
+                <w:sz w:val="20"/>
+                <w:szCs w:val="20"/>
+              </w:rPr>
+            </w:pPr>
+            <w:r>
+              <w:rPr>
+                <w:rFonts w:ascii="BC Sans" w:hAnsi="BC Sans"/>
+                <w:sz w:val="20"/>
+                <w:szCs w:val="20"/>
+              </w:rPr>
+              <w:t>{d.nfuMaxFillDepth:ifEM():show(.noData)} {d.nfuMaxFillDepth:ifNEM():show(m)}</w:t>
             </w:r>
           </w:p>
         </w:tc>
@@ -4569,59 +4459,7 @@
               <w:pStyle w:val="TableContents"/>
               <w:spacing w:line="276" w:lineRule="auto"/>
               <w:rPr>
-                <w:rFonts w:ascii="BC Sans" w:hAnsi="BC Sans" w:hint="eastAsia"/>
-                <w:sz w:val="20"/>
-                <w:szCs w:val="20"/>
-              </w:rPr>
-            </w:pPr>
-            <w:r>
-              <w:rPr>
-                <w:rFonts w:ascii="BC Sans" w:hAnsi="BC Sans"/>
-                <w:b/>
-                <w:bCs/>
-                <w:sz w:val="20"/>
-                <w:szCs w:val="20"/>
-              </w:rPr>
-              <w:t>Maximum Depth</w:t>
-            </w:r>
-          </w:p>
-        </w:tc>
-        <w:tc>
-          <w:tcPr>
-            <w:tcW w:w="7254" w:type="dxa"/>
-          </w:tcPr>
-          <w:p>
-            <w:pPr>
-              <w:pStyle w:val="TableContents"/>
-              <w:spacing w:line="276" w:lineRule="auto"/>
-              <w:rPr>
-                <w:rFonts w:ascii="BC Sans" w:hAnsi="BC Sans" w:hint="eastAsia"/>
-                <w:sz w:val="20"/>
-                <w:szCs w:val="20"/>
-              </w:rPr>
-            </w:pPr>
-            <w:r>
-              <w:rPr>
-                <w:rFonts w:ascii="BC Sans" w:hAnsi="BC Sans"/>
-                <w:sz w:val="20"/>
-                <w:szCs w:val="20"/>
-              </w:rPr>
-              <w:t>{d.nfuMaxFillDepth:ifEM():show(.noData)} {d.nfuMaxFillDepth:ifNEM():show(m)}</w:t>
-            </w:r>
-          </w:p>
-        </w:tc>
-      </w:tr>
-      <w:tr>
-        <w:tc>
-          <w:tcPr>
-            <w:tcW w:w="3636" w:type="dxa"/>
-          </w:tcPr>
-          <w:p>
-            <w:pPr>
-              <w:pStyle w:val="TableContents"/>
-              <w:spacing w:line="276" w:lineRule="auto"/>
-              <w:rPr>
-                <w:rFonts w:ascii="BC Sans" w:hAnsi="BC Sans" w:hint="eastAsia"/>
+                <w:rFonts w:ascii="BC Sans" w:hAnsi="BC Sans"/>
                 <w:b/>
                 <w:bCs/>
                 <w:sz w:val="20"/>
@@ -4642,14 +4480,14 @@
         </w:tc>
         <w:tc>
           <w:tcPr>
-            <w:tcW w:w="7254" w:type="dxa"/>
-          </w:tcPr>
-          <w:p>
-            <w:pPr>
-              <w:pStyle w:val="TableContents"/>
-              <w:spacing w:line="276" w:lineRule="auto"/>
-              <w:rPr>
-                <w:rFonts w:ascii="BC Sans" w:hAnsi="BC Sans" w:hint="eastAsia"/>
+            <w:tcW w:w="7255" w:type="dxa"/>
+          </w:tcPr>
+          <w:p>
+            <w:pPr>
+              <w:pStyle w:val="TableContents"/>
+              <w:spacing w:line="276" w:lineRule="auto"/>
+              <w:rPr>
+                <w:rFonts w:ascii="BC Sans" w:hAnsi="BC Sans"/>
                 <w:sz w:val="20"/>
                 <w:szCs w:val="20"/>
               </w:rPr>
@@ -4693,7 +4531,7 @@
           <w:numId w:val="0"/>
         </w:numPr>
         <w:rPr>
-          <w:rFonts w:ascii="BC Sans" w:hAnsi="BC Sans" w:hint="eastAsia"/>
+          <w:rFonts w:ascii="BC Sans" w:hAnsi="BC Sans"/>
           <w:sz w:val="28"/>
           <w:szCs w:val="28"/>
         </w:rPr>
@@ -4734,7 +4572,7 @@
               <w:pStyle w:val="TableContents"/>
               <w:spacing w:line="276" w:lineRule="auto"/>
               <w:rPr>
-                <w:rFonts w:ascii="BC Sans" w:hAnsi="BC Sans" w:hint="eastAsia"/>
+                <w:rFonts w:ascii="BC Sans" w:hAnsi="BC Sans"/>
                 <w:sz w:val="20"/>
                 <w:szCs w:val="20"/>
               </w:rPr>
@@ -4760,7 +4598,7 @@
               <w:pStyle w:val="TableContents"/>
               <w:spacing w:line="276" w:lineRule="auto"/>
               <w:rPr>
-                <w:rFonts w:ascii="BC Sans" w:hAnsi="BC Sans" w:hint="eastAsia"/>
+                <w:rFonts w:ascii="BC Sans" w:hAnsi="BC Sans"/>
                 <w:sz w:val="20"/>
                 <w:szCs w:val="20"/>
               </w:rPr>
@@ -4786,7 +4624,7 @@
               <w:pStyle w:val="TableContents"/>
               <w:spacing w:line="276" w:lineRule="auto"/>
               <w:rPr>
-                <w:rFonts w:ascii="BC Sans" w:hAnsi="BC Sans" w:hint="eastAsia"/>
+                <w:rFonts w:ascii="BC Sans" w:hAnsi="BC Sans"/>
                 <w:sz w:val="20"/>
                 <w:szCs w:val="20"/>
               </w:rPr>
@@ -4814,27 +4652,18 @@
               <w:pStyle w:val="TableContents"/>
               <w:spacing w:line="276" w:lineRule="auto"/>
               <w:rPr>
-                <w:rFonts w:ascii="BC Sans" w:hAnsi="BC Sans" w:hint="eastAsia"/>
-                <w:sz w:val="20"/>
-                <w:szCs w:val="20"/>
-              </w:rPr>
-            </w:pPr>
-            <w:r>
-              <w:rPr>
-                <w:rFonts w:ascii="BC Sans" w:hAnsi="BC Sans"/>
-                <w:sz w:val="20"/>
-                <w:szCs w:val="20"/>
-              </w:rPr>
-              <w:t>{d.otherAttachments[i].type:ifEM():show</w:t>
-            </w:r>
-            <w:r>
-              <w:rPr>
-                <w:rFonts w:ascii="BC Sans" w:hAnsi="BC Sans"/>
-                <w:sz w:val="20"/>
-                <w:szCs w:val="20"/>
-              </w:rPr>
-              <w:lastRenderedPageBreak/>
-              <w:t>(.noData)}</w:t>
+                <w:rFonts w:ascii="BC Sans" w:hAnsi="BC Sans"/>
+                <w:sz w:val="20"/>
+                <w:szCs w:val="20"/>
+              </w:rPr>
+            </w:pPr>
+            <w:r>
+              <w:rPr>
+                <w:rFonts w:ascii="BC Sans" w:hAnsi="BC Sans"/>
+                <w:sz w:val="20"/>
+                <w:szCs w:val="20"/>
+              </w:rPr>
+              <w:t>{d.otherAttachments[i].type:ifEM():show(.noData)}</w:t>
             </w:r>
           </w:p>
         </w:tc>
@@ -4847,28 +4676,18 @@
               <w:pStyle w:val="TableContents"/>
               <w:spacing w:line="276" w:lineRule="auto"/>
               <w:rPr>
-                <w:rFonts w:ascii="BC Sans" w:hAnsi="BC Sans" w:hint="eastAsia"/>
-                <w:sz w:val="20"/>
-                <w:szCs w:val="20"/>
-              </w:rPr>
-            </w:pPr>
-            <w:r>
-              <w:rPr>
-                <w:rFonts w:ascii="BC Sans" w:hAnsi="BC Sans"/>
-                <w:sz w:val="20"/>
-                <w:szCs w:val="20"/>
-              </w:rPr>
-              <w:lastRenderedPageBreak/>
-              <w:t>{d.otherAttachments[i].description:ifEM(</w:t>
-            </w:r>
-            <w:r>
-              <w:rPr>
-                <w:rFonts w:ascii="BC Sans" w:hAnsi="BC Sans"/>
-                <w:sz w:val="20"/>
-                <w:szCs w:val="20"/>
-              </w:rPr>
-              <w:lastRenderedPageBreak/>
-              <w:t>):show(.noData)}</w:t>
+                <w:rFonts w:ascii="BC Sans" w:hAnsi="BC Sans"/>
+                <w:sz w:val="20"/>
+                <w:szCs w:val="20"/>
+              </w:rPr>
+            </w:pPr>
+            <w:r>
+              <w:rPr>
+                <w:rFonts w:ascii="BC Sans" w:hAnsi="BC Sans"/>
+                <w:sz w:val="20"/>
+                <w:szCs w:val="20"/>
+              </w:rPr>
+              <w:t>{d.otherAttachments[i].description:ifEM():show(.noData)}</w:t>
             </w:r>
           </w:p>
         </w:tc>
@@ -4881,28 +4700,18 @@
               <w:pStyle w:val="TableContents"/>
               <w:spacing w:line="276" w:lineRule="auto"/>
               <w:rPr>
-                <w:rFonts w:ascii="BC Sans" w:hAnsi="BC Sans" w:hint="eastAsia"/>
-                <w:sz w:val="20"/>
-                <w:szCs w:val="20"/>
-              </w:rPr>
-            </w:pPr>
-            <w:r>
-              <w:rPr>
-                <w:rFonts w:ascii="BC Sans" w:hAnsi="BC Sans"/>
-                <w:sz w:val="20"/>
-                <w:szCs w:val="20"/>
-              </w:rPr>
-              <w:lastRenderedPageBreak/>
-              <w:t>{d.otherAttachments[i].name:ifEM():sho</w:t>
-            </w:r>
-            <w:r>
-              <w:rPr>
-                <w:rFonts w:ascii="BC Sans" w:hAnsi="BC Sans"/>
-                <w:sz w:val="20"/>
-                <w:szCs w:val="20"/>
-              </w:rPr>
-              <w:lastRenderedPageBreak/>
-              <w:t>w(.noData)}</w:t>
+                <w:rFonts w:ascii="BC Sans" w:hAnsi="BC Sans"/>
+                <w:sz w:val="20"/>
+                <w:szCs w:val="20"/>
+              </w:rPr>
+            </w:pPr>
+            <w:r>
+              <w:rPr>
+                <w:rFonts w:ascii="BC Sans" w:hAnsi="BC Sans"/>
+                <w:sz w:val="20"/>
+                <w:szCs w:val="20"/>
+              </w:rPr>
+              <w:t>{d.otherAttachments[i].name:ifEM():show(.noData)}</w:t>
             </w:r>
           </w:p>
         </w:tc>
@@ -4917,18 +4726,17 @@
               <w:pStyle w:val="TableContents"/>
               <w:spacing w:line="276" w:lineRule="auto"/>
               <w:rPr>
-                <w:rFonts w:ascii="BC Sans" w:hAnsi="BC Sans" w:hint="eastAsia"/>
-                <w:sz w:val="20"/>
-                <w:szCs w:val="20"/>
-              </w:rPr>
-            </w:pPr>
-            <w:r>
-              <w:rPr>
-                <w:rFonts w:ascii="BC Sans" w:hAnsi="BC Sans"/>
-                <w:sz w:val="20"/>
-                <w:szCs w:val="20"/>
-              </w:rPr>
-              <w:lastRenderedPageBreak/>
+                <w:rFonts w:ascii="BC Sans" w:hAnsi="BC Sans"/>
+                <w:sz w:val="20"/>
+                <w:szCs w:val="20"/>
+              </w:rPr>
+            </w:pPr>
+            <w:r>
+              <w:rPr>
+                <w:rFonts w:ascii="BC Sans" w:hAnsi="BC Sans"/>
+                <w:sz w:val="20"/>
+                <w:szCs w:val="20"/>
+              </w:rPr>
               <w:t>{d.otherAttachments[i+1].type:ifEM():show(.noData)}</w:t>
             </w:r>
           </w:p>
@@ -4942,7 +4750,7 @@
               <w:pStyle w:val="TableContents"/>
               <w:spacing w:line="276" w:lineRule="auto"/>
               <w:rPr>
-                <w:rFonts w:ascii="BC Sans" w:hAnsi="BC Sans" w:hint="eastAsia"/>
+                <w:rFonts w:ascii="BC Sans" w:hAnsi="BC Sans"/>
                 <w:sz w:val="20"/>
                 <w:szCs w:val="20"/>
               </w:rPr>
@@ -4966,7 +4774,7 @@
               <w:pStyle w:val="TableContents"/>
               <w:spacing w:line="276" w:lineRule="auto"/>
               <w:rPr>
-                <w:rFonts w:ascii="BC Sans" w:hAnsi="BC Sans" w:hint="eastAsia"/>
+                <w:rFonts w:ascii="BC Sans" w:hAnsi="BC Sans"/>
                 <w:sz w:val="20"/>
                 <w:szCs w:val="20"/>
               </w:rPr>
@@ -4987,7 +4795,7 @@
       <w:pPr>
         <w:pStyle w:val="BodyText"/>
         <w:rPr>
-          <w:rFonts w:ascii="BC Sans" w:hAnsi="BC Sans" w:hint="eastAsia"/>
+          <w:rFonts w:ascii="BC Sans" w:hAnsi="BC Sans"/>
         </w:rPr>
       </w:pPr>
     </w:p>

</xml_diff>